<commit_message>
Fix printing isuues in Programming Architecture Lab#1.
</commit_message>
<xml_diff>
--- a/Programming Architech/Lab_01/zvit_01.docx
+++ b/Programming Architech/Lab_01/zvit_01.docx
@@ -33,8 +33,6 @@
         </w:rPr>
         <w:t>Національний технічний університет України</w:t>
       </w:r>
-      <w:bookmarkStart w:id="0" w:name="_GoBack"/>
-      <w:bookmarkEnd w:id="0"/>
     </w:p>
     <w:p>
       <w:pPr>
@@ -251,12 +249,6 @@
         </w:tblBorders>
         <w:shd w:val="clear" w:color="auto" w:fill="CED7E7"/>
         <w:tblLayout w:type="fixed"/>
-        <w:tblCellMar>
-          <w:top w:w="0" w:type="dxa"/>
-          <w:left w:w="0" w:type="dxa"/>
-          <w:bottom w:w="0" w:type="dxa"/>
-          <w:right w:w="0" w:type="dxa"/>
-        </w:tblCellMar>
         <w:tblLook w:val="04A0" w:firstRow="1" w:lastRow="0" w:firstColumn="1" w:lastColumn="0" w:noHBand="0" w:noVBand="1"/>
       </w:tblPr>
       <w:tblGrid>
@@ -264,14 +256,6 @@
         <w:gridCol w:w="3584"/>
       </w:tblGrid>
       <w:tr>
-        <w:tblPrEx>
-          <w:tblCellMar>
-            <w:top w:w="0" w:type="dxa"/>
-            <w:left w:w="0" w:type="dxa"/>
-            <w:bottom w:w="0" w:type="dxa"/>
-            <w:right w:w="0" w:type="dxa"/>
-          </w:tblCellMar>
-        </w:tblPrEx>
         <w:trPr>
           <w:trHeight w:val="308"/>
           <w:jc w:val="center"/>
@@ -354,14 +338,6 @@
         </w:tc>
       </w:tr>
       <w:tr>
-        <w:tblPrEx>
-          <w:tblCellMar>
-            <w:top w:w="0" w:type="dxa"/>
-            <w:left w:w="0" w:type="dxa"/>
-            <w:bottom w:w="0" w:type="dxa"/>
-            <w:right w:w="0" w:type="dxa"/>
-          </w:tblCellMar>
-        </w:tblPrEx>
         <w:trPr>
           <w:trHeight w:val="1730"/>
           <w:jc w:val="center"/>
@@ -499,11 +475,33 @@
                 <w:lang w:val="uk-UA"/>
               </w:rPr>
             </w:pPr>
+            <w:proofErr w:type="spellStart"/>
             <w:r>
               <w:rPr>
                 <w:lang w:val="uk-UA"/>
               </w:rPr>
-              <w:t>Зарічковий Олексадр Анатолійович</w:t>
+              <w:t>Зарічковий</w:t>
+            </w:r>
+            <w:proofErr w:type="spellEnd"/>
+            <w:r>
+              <w:rPr>
+                <w:lang w:val="uk-UA"/>
+              </w:rPr>
+              <w:t xml:space="preserve"> </w:t>
+            </w:r>
+            <w:proofErr w:type="spellStart"/>
+            <w:r>
+              <w:rPr>
+                <w:lang w:val="uk-UA"/>
+              </w:rPr>
+              <w:t>Олексадр</w:t>
+            </w:r>
+            <w:proofErr w:type="spellEnd"/>
+            <w:r>
+              <w:rPr>
+                <w:lang w:val="uk-UA"/>
+              </w:rPr>
+              <w:t xml:space="preserve"> Анатолійович</w:t>
             </w:r>
           </w:p>
         </w:tc>
@@ -1050,7 +1048,7 @@
           <w:lang w:val="uk-UA"/>
         </w:rPr>
       </w:pPr>
-      <w:bookmarkStart w:id="1" w:name="_Toc"/>
+      <w:bookmarkStart w:id="0" w:name="_Toc"/>
       <w:r>
         <w:rPr>
           <w:rFonts w:eastAsia="Arial Unicode MS" w:cs="Arial Unicode MS"/>
@@ -1059,7 +1057,7 @@
         <w:lastRenderedPageBreak/>
         <w:t>Мета РОБОТИ</w:t>
       </w:r>
-      <w:bookmarkEnd w:id="1"/>
+      <w:bookmarkEnd w:id="0"/>
     </w:p>
     <w:p>
       <w:pPr>
@@ -1126,7 +1124,7 @@
           <w:lang w:val="uk-UA"/>
         </w:rPr>
       </w:pPr>
-      <w:bookmarkStart w:id="2" w:name="_Toc1"/>
+      <w:bookmarkStart w:id="1" w:name="_Toc1"/>
       <w:r>
         <w:rPr>
           <w:rFonts w:eastAsia="Arial Unicode MS" w:cs="Arial Unicode MS"/>
@@ -1135,7 +1133,7 @@
         <w:lastRenderedPageBreak/>
         <w:t>Постановка задачі</w:t>
       </w:r>
-      <w:bookmarkEnd w:id="2"/>
+      <w:bookmarkEnd w:id="1"/>
     </w:p>
     <w:p>
       <w:pPr>
@@ -1281,7 +1279,7 @@
           <w:lang w:val="uk-UA"/>
         </w:rPr>
       </w:pPr>
-      <w:bookmarkStart w:id="3" w:name="_Toc2"/>
+      <w:bookmarkStart w:id="2" w:name="_Toc2"/>
       <w:r>
         <w:rPr>
           <w:rFonts w:eastAsia="Arial Unicode MS" w:cs="Arial Unicode MS"/>
@@ -1290,7 +1288,7 @@
         <w:lastRenderedPageBreak/>
         <w:t>Результати та пояснення</w:t>
       </w:r>
-      <w:bookmarkEnd w:id="3"/>
+      <w:bookmarkEnd w:id="2"/>
     </w:p>
     <w:p>
       <w:pPr>
@@ -1527,12 +1525,6 @@
           <w:insideV w:val="single" w:sz="2" w:space="0" w:color="000000"/>
         </w:tblBorders>
         <w:tblLayout w:type="fixed"/>
-        <w:tblCellMar>
-          <w:top w:w="0" w:type="dxa"/>
-          <w:left w:w="0" w:type="dxa"/>
-          <w:bottom w:w="0" w:type="dxa"/>
-          <w:right w:w="0" w:type="dxa"/>
-        </w:tblCellMar>
         <w:tblLook w:val="04A0" w:firstRow="1" w:lastRow="0" w:firstColumn="1" w:lastColumn="0" w:noHBand="0" w:noVBand="1"/>
       </w:tblPr>
       <w:tblGrid>
@@ -1540,14 +1532,6 @@
         <w:gridCol w:w="6626"/>
       </w:tblGrid>
       <w:tr>
-        <w:tblPrEx>
-          <w:tblCellMar>
-            <w:top w:w="0" w:type="dxa"/>
-            <w:left w:w="0" w:type="dxa"/>
-            <w:bottom w:w="0" w:type="dxa"/>
-            <w:right w:w="0" w:type="dxa"/>
-          </w:tblCellMar>
-        </w:tblPrEx>
         <w:trPr>
           <w:trHeight w:val="313"/>
         </w:trPr>
@@ -1607,14 +1591,6 @@
         </w:tc>
       </w:tr>
       <w:tr>
-        <w:tblPrEx>
-          <w:tblCellMar>
-            <w:top w:w="0" w:type="dxa"/>
-            <w:left w:w="0" w:type="dxa"/>
-            <w:bottom w:w="0" w:type="dxa"/>
-            <w:right w:w="0" w:type="dxa"/>
-          </w:tblCellMar>
-        </w:tblPrEx>
         <w:trPr>
           <w:trHeight w:val="633"/>
         </w:trPr>
@@ -1707,14 +1683,6 @@
         </w:tc>
       </w:tr>
       <w:tr>
-        <w:tblPrEx>
-          <w:tblCellMar>
-            <w:top w:w="0" w:type="dxa"/>
-            <w:left w:w="0" w:type="dxa"/>
-            <w:bottom w:w="0" w:type="dxa"/>
-            <w:right w:w="0" w:type="dxa"/>
-          </w:tblCellMar>
-        </w:tblPrEx>
         <w:trPr>
           <w:trHeight w:val="633"/>
         </w:trPr>
@@ -1751,6 +1719,7 @@
                 <w:lang w:val="uk-UA"/>
               </w:rPr>
             </w:pPr>
+            <w:proofErr w:type="spellStart"/>
             <w:r>
               <w:rPr>
                 <w:rFonts w:ascii="Times New Roman" w:hAnsi="Times New Roman"/>
@@ -1766,7 +1735,17 @@
                 <w:szCs w:val="28"/>
                 <w:lang w:val="uk-UA"/>
               </w:rPr>
-              <w:t>ємодія з треками</w:t>
+              <w:t>ємодія</w:t>
+            </w:r>
+            <w:proofErr w:type="spellEnd"/>
+            <w:r>
+              <w:rPr>
+                <w:rFonts w:ascii="Times New Roman" w:hAnsi="Times New Roman"/>
+                <w:sz w:val="28"/>
+                <w:szCs w:val="28"/>
+                <w:lang w:val="uk-UA"/>
+              </w:rPr>
+              <w:t xml:space="preserve"> з треками</w:t>
             </w:r>
           </w:p>
         </w:tc>
@@ -1821,14 +1800,6 @@
         </w:tc>
       </w:tr>
       <w:tr>
-        <w:tblPrEx>
-          <w:tblCellMar>
-            <w:top w:w="0" w:type="dxa"/>
-            <w:left w:w="0" w:type="dxa"/>
-            <w:bottom w:w="0" w:type="dxa"/>
-            <w:right w:w="0" w:type="dxa"/>
-          </w:tblCellMar>
-        </w:tblPrEx>
         <w:trPr>
           <w:trHeight w:val="633"/>
         </w:trPr>
@@ -1872,8 +1843,19 @@
                 <w:szCs w:val="28"/>
                 <w:lang w:val="uk-UA"/>
               </w:rPr>
-              <w:t>Взаємодія з плейлистами</w:t>
+              <w:t xml:space="preserve">Взаємодія з </w:t>
             </w:r>
+            <w:proofErr w:type="spellStart"/>
+            <w:r>
+              <w:rPr>
+                <w:rFonts w:ascii="Times New Roman" w:hAnsi="Times New Roman"/>
+                <w:sz w:val="28"/>
+                <w:szCs w:val="28"/>
+                <w:lang w:val="uk-UA"/>
+              </w:rPr>
+              <w:t>плейлистами</w:t>
+            </w:r>
+            <w:proofErr w:type="spellEnd"/>
           </w:p>
         </w:tc>
         <w:tc>
@@ -1921,7 +1903,27 @@
                 <w:szCs w:val="28"/>
                 <w:lang w:val="uk-UA"/>
               </w:rPr>
-              <w:t xml:space="preserve">Дозволяє користувачеві виконувати різноманітні дії з плейлистами </w:t>
+              <w:t xml:space="preserve">Дозволяє користувачеві виконувати різноманітні дії з </w:t>
+            </w:r>
+            <w:proofErr w:type="spellStart"/>
+            <w:r>
+              <w:rPr>
+                <w:rFonts w:ascii="Times New Roman" w:hAnsi="Times New Roman"/>
+                <w:sz w:val="28"/>
+                <w:szCs w:val="28"/>
+                <w:lang w:val="uk-UA"/>
+              </w:rPr>
+              <w:t>плейлистами</w:t>
+            </w:r>
+            <w:proofErr w:type="spellEnd"/>
+            <w:r>
+              <w:rPr>
+                <w:rFonts w:ascii="Times New Roman" w:hAnsi="Times New Roman"/>
+                <w:sz w:val="28"/>
+                <w:szCs w:val="28"/>
+                <w:lang w:val="uk-UA"/>
+              </w:rPr>
+              <w:t xml:space="preserve"> </w:t>
             </w:r>
             <w:r>
               <w:rPr>
@@ -1939,20 +1941,32 @@
                 <w:szCs w:val="28"/>
                 <w:lang w:val="uk-UA"/>
               </w:rPr>
-              <w:t>створювати нові плейлести, видаляти та редагувати уже існуючі)</w:t>
+              <w:t xml:space="preserve">створювати нові </w:t>
+            </w:r>
+            <w:proofErr w:type="spellStart"/>
+            <w:r>
+              <w:rPr>
+                <w:rFonts w:ascii="Times New Roman" w:hAnsi="Times New Roman"/>
+                <w:sz w:val="28"/>
+                <w:szCs w:val="28"/>
+                <w:lang w:val="uk-UA"/>
+              </w:rPr>
+              <w:t>плейлести</w:t>
+            </w:r>
+            <w:proofErr w:type="spellEnd"/>
+            <w:r>
+              <w:rPr>
+                <w:rFonts w:ascii="Times New Roman" w:hAnsi="Times New Roman"/>
+                <w:sz w:val="28"/>
+                <w:szCs w:val="28"/>
+                <w:lang w:val="uk-UA"/>
+              </w:rPr>
+              <w:t>, видаляти та редагувати уже існуючі)</w:t>
             </w:r>
           </w:p>
         </w:tc>
       </w:tr>
       <w:tr>
-        <w:tblPrEx>
-          <w:tblCellMar>
-            <w:top w:w="0" w:type="dxa"/>
-            <w:left w:w="0" w:type="dxa"/>
-            <w:bottom w:w="0" w:type="dxa"/>
-            <w:right w:w="0" w:type="dxa"/>
-          </w:tblCellMar>
-        </w:tblPrEx>
         <w:trPr>
           <w:trHeight w:val="633"/>
         </w:trPr>
@@ -2035,7 +2049,6 @@
                 <w:rFonts w:ascii="Times New Roman" w:hAnsi="Times New Roman"/>
                 <w:sz w:val="28"/>
                 <w:szCs w:val="28"/>
-                <w:lang w:val="en-US"/>
               </w:rPr>
             </w:pPr>
             <w:r>
@@ -2099,7 +2112,6 @@
           <w:rFonts w:ascii="Times New Roman" w:eastAsia="Times New Roman" w:hAnsi="Times New Roman" w:cs="Times New Roman"/>
           <w:sz w:val="28"/>
           <w:szCs w:val="28"/>
-          <w:lang w:val="en-US"/>
         </w:rPr>
       </w:pPr>
     </w:p>
@@ -2511,7 +2523,27 @@
           <w:szCs w:val="28"/>
           <w:lang w:val="uk-UA"/>
         </w:rPr>
-        <w:t xml:space="preserve"> відношень типу «Ассоціація»</w:t>
+        <w:t xml:space="preserve"> відношень типу «</w:t>
+      </w:r>
+      <w:proofErr w:type="spellStart"/>
+      <w:r>
+        <w:rPr>
+          <w:rFonts w:ascii="Times New Roman" w:hAnsi="Times New Roman"/>
+          <w:sz w:val="28"/>
+          <w:szCs w:val="28"/>
+          <w:lang w:val="uk-UA"/>
+        </w:rPr>
+        <w:t>Ассоціація</w:t>
+      </w:r>
+      <w:proofErr w:type="spellEnd"/>
+      <w:r>
+        <w:rPr>
+          <w:rFonts w:ascii="Times New Roman" w:hAnsi="Times New Roman"/>
+          <w:sz w:val="28"/>
+          <w:szCs w:val="28"/>
+          <w:lang w:val="uk-UA"/>
+        </w:rPr>
+        <w:t>»</w:t>
       </w:r>
       <w:r>
         <w:rPr>
@@ -2555,7 +2587,6 @@
           <w:noProof/>
           <w:sz w:val="28"/>
           <w:szCs w:val="28"/>
-          <w:lang w:val="uk-UA"/>
         </w:rPr>
         <w:drawing>
           <wp:anchor distT="12700" distB="12700" distL="12700" distR="12700" simplePos="0" relativeHeight="251660288" behindDoc="0" locked="0" layoutInCell="1" allowOverlap="1" wp14:anchorId="044C1140" wp14:editId="753E8882">
@@ -2643,6 +2674,7 @@
           <w:lang w:val="uk-UA"/>
         </w:rPr>
       </w:pPr>
+      <w:proofErr w:type="spellStart"/>
       <w:r>
         <w:rPr>
           <w:rFonts w:ascii="Times New Roman" w:hAnsi="Times New Roman"/>
@@ -2661,7 +2693,19 @@
           <w:szCs w:val="18"/>
           <w:lang w:val="uk-UA"/>
         </w:rPr>
-        <w:t xml:space="preserve">obj </w:t>
+        <w:t>obj</w:t>
+      </w:r>
+      <w:proofErr w:type="spellEnd"/>
+      <w:r>
+        <w:rPr>
+          <w:rFonts w:ascii="Times New Roman" w:hAnsi="Times New Roman"/>
+          <w:i/>
+          <w:iCs/>
+          <w:sz w:val="18"/>
+          <w:szCs w:val="18"/>
+          <w:lang w:val="uk-UA"/>
+        </w:rPr>
+        <w:t xml:space="preserve"> </w:t>
       </w:r>
       <w:r>
         <w:rPr>
@@ -2768,7 +2812,6 @@
           <w:noProof/>
           <w:sz w:val="28"/>
           <w:szCs w:val="28"/>
-          <w:lang w:val="uk-UA"/>
         </w:rPr>
         <w:drawing>
           <wp:anchor distT="12700" distB="12700" distL="12700" distR="12700" simplePos="0" relativeHeight="251661312" behindDoc="0" locked="0" layoutInCell="1" allowOverlap="1" wp14:anchorId="7B07CF45" wp14:editId="75A7876B">
@@ -2865,6 +2908,7 @@
           <w:lang w:val="uk-UA"/>
         </w:rPr>
       </w:pPr>
+      <w:proofErr w:type="spellStart"/>
       <w:r>
         <w:rPr>
           <w:rFonts w:ascii="Times New Roman" w:hAnsi="Times New Roman"/>
@@ -2883,7 +2927,19 @@
           <w:szCs w:val="18"/>
           <w:lang w:val="uk-UA"/>
         </w:rPr>
-        <w:t xml:space="preserve">lnk </w:t>
+        <w:t>lnk</w:t>
+      </w:r>
+      <w:proofErr w:type="spellEnd"/>
+      <w:r>
+        <w:rPr>
+          <w:rFonts w:ascii="Times New Roman" w:hAnsi="Times New Roman"/>
+          <w:i/>
+          <w:iCs/>
+          <w:sz w:val="18"/>
+          <w:szCs w:val="18"/>
+          <w:lang w:val="uk-UA"/>
+        </w:rPr>
+        <w:t xml:space="preserve"> </w:t>
       </w:r>
       <w:r>
         <w:rPr>
@@ -2957,6 +3013,7 @@
           <w:lang w:val="uk-UA"/>
         </w:rPr>
       </w:pPr>
+      <w:proofErr w:type="spellStart"/>
       <w:r>
         <w:rPr>
           <w:rFonts w:ascii="Times New Roman" w:hAnsi="Times New Roman"/>
@@ -2975,7 +3032,19 @@
           <w:szCs w:val="18"/>
           <w:lang w:val="uk-UA"/>
         </w:rPr>
-        <w:t xml:space="preserve">obj </w:t>
+        <w:t>obj</w:t>
+      </w:r>
+      <w:proofErr w:type="spellEnd"/>
+      <w:r>
+        <w:rPr>
+          <w:rFonts w:ascii="Times New Roman" w:hAnsi="Times New Roman"/>
+          <w:i/>
+          <w:iCs/>
+          <w:sz w:val="18"/>
+          <w:szCs w:val="18"/>
+          <w:lang w:val="uk-UA"/>
+        </w:rPr>
+        <w:t xml:space="preserve"> </w:t>
       </w:r>
       <w:r>
         <w:rPr>
@@ -3013,6 +3082,7 @@
           <w:lang w:val="uk-UA"/>
         </w:rPr>
       </w:pPr>
+      <w:proofErr w:type="spellStart"/>
       <w:r>
         <w:rPr>
           <w:rFonts w:ascii="Times New Roman" w:hAnsi="Times New Roman"/>
@@ -3031,7 +3101,19 @@
           <w:szCs w:val="18"/>
           <w:lang w:val="uk-UA"/>
         </w:rPr>
-        <w:t xml:space="preserve">lnk </w:t>
+        <w:t>lnk</w:t>
+      </w:r>
+      <w:proofErr w:type="spellEnd"/>
+      <w:r>
+        <w:rPr>
+          <w:rFonts w:ascii="Times New Roman" w:hAnsi="Times New Roman"/>
+          <w:i/>
+          <w:iCs/>
+          <w:sz w:val="18"/>
+          <w:szCs w:val="18"/>
+          <w:lang w:val="uk-UA"/>
+        </w:rPr>
+        <w:t xml:space="preserve"> </w:t>
       </w:r>
       <w:r>
         <w:rPr>
@@ -3069,6 +3151,7 @@
           <w:lang w:val="uk-UA"/>
         </w:rPr>
       </w:pPr>
+      <w:proofErr w:type="spellStart"/>
       <w:r>
         <w:rPr>
           <w:rFonts w:ascii="Times New Roman" w:hAnsi="Times New Roman"/>
@@ -3087,7 +3170,19 @@
           <w:szCs w:val="18"/>
           <w:lang w:val="uk-UA"/>
         </w:rPr>
-        <w:t xml:space="preserve">obj </w:t>
+        <w:t>obj</w:t>
+      </w:r>
+      <w:proofErr w:type="spellEnd"/>
+      <w:r>
+        <w:rPr>
+          <w:rFonts w:ascii="Times New Roman" w:hAnsi="Times New Roman"/>
+          <w:i/>
+          <w:iCs/>
+          <w:sz w:val="18"/>
+          <w:szCs w:val="18"/>
+          <w:lang w:val="uk-UA"/>
+        </w:rPr>
+        <w:t xml:space="preserve"> </w:t>
       </w:r>
       <w:r>
         <w:rPr>
@@ -3501,6 +3596,7 @@
         </w:rPr>
         <w:t xml:space="preserve"> </w:t>
       </w:r>
+      <w:proofErr w:type="spellStart"/>
       <w:r>
         <w:rPr>
           <w:rFonts w:ascii="Times New Roman" w:hAnsi="Times New Roman"/>
@@ -3510,6 +3606,7 @@
         </w:rPr>
         <w:t>прецедента</w:t>
       </w:r>
+      <w:proofErr w:type="spellEnd"/>
       <w:r>
         <w:rPr>
           <w:rFonts w:ascii="Times New Roman" w:hAnsi="Times New Roman"/>
@@ -3524,6 +3621,7 @@
           <w:rFonts w:ascii="Times New Roman" w:hAnsi="Times New Roman"/>
           <w:sz w:val="28"/>
           <w:szCs w:val="28"/>
+          <w:lang w:val="en-US"/>
         </w:rPr>
         <w:t>1</w:t>
       </w:r>
@@ -3550,6 +3648,7 @@
           <w:rFonts w:ascii="Times New Roman" w:hAnsi="Times New Roman"/>
           <w:sz w:val="28"/>
           <w:szCs w:val="28"/>
+          <w:lang w:val="en-US"/>
         </w:rPr>
         <w:t>2</w:t>
       </w:r>
@@ -3560,7 +3659,27 @@
           <w:szCs w:val="28"/>
           <w:lang w:val="uk-UA"/>
         </w:rPr>
-        <w:t xml:space="preserve"> відношень типу «Ассоціація»</w:t>
+        <w:t xml:space="preserve"> відношень типу «</w:t>
+      </w:r>
+      <w:proofErr w:type="spellStart"/>
+      <w:r>
+        <w:rPr>
+          <w:rFonts w:ascii="Times New Roman" w:hAnsi="Times New Roman"/>
+          <w:sz w:val="28"/>
+          <w:szCs w:val="28"/>
+          <w:lang w:val="uk-UA"/>
+        </w:rPr>
+        <w:t>Ассоціація</w:t>
+      </w:r>
+      <w:proofErr w:type="spellEnd"/>
+      <w:r>
+        <w:rPr>
+          <w:rFonts w:ascii="Times New Roman" w:hAnsi="Times New Roman"/>
+          <w:sz w:val="28"/>
+          <w:szCs w:val="28"/>
+          <w:lang w:val="uk-UA"/>
+        </w:rPr>
+        <w:t>»</w:t>
       </w:r>
       <w:r>
         <w:rPr>
@@ -3603,6 +3722,7 @@
           <w:rFonts w:ascii="Times New Roman" w:hAnsi="Times New Roman"/>
           <w:sz w:val="28"/>
           <w:szCs w:val="28"/>
+          <w:lang w:val="en-US"/>
         </w:rPr>
         <w:t xml:space="preserve"> </w:t>
       </w:r>
@@ -3613,7 +3733,27 @@
           <w:szCs w:val="28"/>
           <w:lang w:val="uk-UA"/>
         </w:rPr>
-        <w:t>та 12 відношень типу «Узагальненя»</w:t>
+        <w:t>та 12 відношень типу «</w:t>
+      </w:r>
+      <w:proofErr w:type="spellStart"/>
+      <w:r>
+        <w:rPr>
+          <w:rFonts w:ascii="Times New Roman" w:hAnsi="Times New Roman"/>
+          <w:sz w:val="28"/>
+          <w:szCs w:val="28"/>
+          <w:lang w:val="uk-UA"/>
+        </w:rPr>
+        <w:t>Узагальненя</w:t>
+      </w:r>
+      <w:proofErr w:type="spellEnd"/>
+      <w:r>
+        <w:rPr>
+          <w:rFonts w:ascii="Times New Roman" w:hAnsi="Times New Roman"/>
+          <w:sz w:val="28"/>
+          <w:szCs w:val="28"/>
+          <w:lang w:val="uk-UA"/>
+        </w:rPr>
+        <w:t>»</w:t>
       </w:r>
       <w:r>
         <w:rPr>
@@ -3630,7 +3770,6 @@
           <w:noProof/>
           <w:sz w:val="28"/>
           <w:szCs w:val="28"/>
-          <w:lang w:val="uk-UA"/>
         </w:rPr>
         <w:drawing>
           <wp:anchor distT="12700" distB="12700" distL="12700" distR="12700" simplePos="0" relativeHeight="251663360" behindDoc="0" locked="0" layoutInCell="1" allowOverlap="1" wp14:anchorId="2A4D3901" wp14:editId="6F90B619">
@@ -3718,6 +3857,7 @@
           <w:lang w:val="uk-UA"/>
         </w:rPr>
       </w:pPr>
+      <w:proofErr w:type="spellStart"/>
       <w:r>
         <w:rPr>
           <w:rFonts w:ascii="Times New Roman" w:hAnsi="Times New Roman"/>
@@ -3736,7 +3876,19 @@
           <w:szCs w:val="18"/>
           <w:lang w:val="uk-UA"/>
         </w:rPr>
-        <w:t xml:space="preserve">obj </w:t>
+        <w:t>obj</w:t>
+      </w:r>
+      <w:proofErr w:type="spellEnd"/>
+      <w:r>
+        <w:rPr>
+          <w:rFonts w:ascii="Times New Roman" w:hAnsi="Times New Roman"/>
+          <w:i/>
+          <w:iCs/>
+          <w:sz w:val="18"/>
+          <w:szCs w:val="18"/>
+          <w:lang w:val="uk-UA"/>
+        </w:rPr>
+        <w:t xml:space="preserve"> </w:t>
       </w:r>
       <w:r>
         <w:rPr>
@@ -3834,7 +3986,6 @@
           <w:noProof/>
           <w:sz w:val="28"/>
           <w:szCs w:val="28"/>
-          <w:lang w:val="uk-UA"/>
         </w:rPr>
         <w:drawing>
           <wp:anchor distT="12700" distB="12700" distL="12700" distR="12700" simplePos="0" relativeHeight="251664384" behindDoc="0" locked="0" layoutInCell="1" allowOverlap="1" wp14:anchorId="1DA6DC03" wp14:editId="25532D64">
@@ -3931,6 +4082,7 @@
           <w:lang w:val="uk-UA"/>
         </w:rPr>
       </w:pPr>
+      <w:proofErr w:type="spellStart"/>
       <w:r>
         <w:rPr>
           <w:rFonts w:ascii="Times New Roman" w:hAnsi="Times New Roman"/>
@@ -3949,7 +4101,19 @@
           <w:szCs w:val="18"/>
           <w:lang w:val="uk-UA"/>
         </w:rPr>
-        <w:t xml:space="preserve">lnk </w:t>
+        <w:t>lnk</w:t>
+      </w:r>
+      <w:proofErr w:type="spellEnd"/>
+      <w:r>
+        <w:rPr>
+          <w:rFonts w:ascii="Times New Roman" w:hAnsi="Times New Roman"/>
+          <w:i/>
+          <w:iCs/>
+          <w:sz w:val="18"/>
+          <w:szCs w:val="18"/>
+          <w:lang w:val="uk-UA"/>
+        </w:rPr>
+        <w:t xml:space="preserve"> </w:t>
       </w:r>
       <w:r>
         <w:rPr>
@@ -4059,6 +4223,7 @@
           <w:lang w:val="uk-UA"/>
         </w:rPr>
       </w:pPr>
+      <w:proofErr w:type="spellStart"/>
       <w:r>
         <w:rPr>
           <w:rFonts w:ascii="Times New Roman" w:hAnsi="Times New Roman"/>
@@ -4077,7 +4242,19 @@
           <w:szCs w:val="18"/>
           <w:lang w:val="uk-UA"/>
         </w:rPr>
-        <w:t xml:space="preserve">obj </w:t>
+        <w:t>obj</w:t>
+      </w:r>
+      <w:proofErr w:type="spellEnd"/>
+      <w:r>
+        <w:rPr>
+          <w:rFonts w:ascii="Times New Roman" w:hAnsi="Times New Roman"/>
+          <w:i/>
+          <w:iCs/>
+          <w:sz w:val="18"/>
+          <w:szCs w:val="18"/>
+          <w:lang w:val="uk-UA"/>
+        </w:rPr>
+        <w:t xml:space="preserve"> </w:t>
       </w:r>
       <w:r>
         <w:rPr>
@@ -4115,6 +4292,7 @@
           <w:lang w:val="uk-UA"/>
         </w:rPr>
       </w:pPr>
+      <w:proofErr w:type="spellStart"/>
       <w:r>
         <w:rPr>
           <w:rFonts w:ascii="Times New Roman" w:hAnsi="Times New Roman"/>
@@ -4133,7 +4311,19 @@
           <w:szCs w:val="18"/>
           <w:lang w:val="uk-UA"/>
         </w:rPr>
-        <w:t xml:space="preserve">lnk </w:t>
+        <w:t>lnk</w:t>
+      </w:r>
+      <w:proofErr w:type="spellEnd"/>
+      <w:r>
+        <w:rPr>
+          <w:rFonts w:ascii="Times New Roman" w:hAnsi="Times New Roman"/>
+          <w:i/>
+          <w:iCs/>
+          <w:sz w:val="18"/>
+          <w:szCs w:val="18"/>
+          <w:lang w:val="uk-UA"/>
+        </w:rPr>
+        <w:t xml:space="preserve"> </w:t>
       </w:r>
       <w:r>
         <w:rPr>
@@ -4171,6 +4361,7 @@
           <w:lang w:val="uk-UA"/>
         </w:rPr>
       </w:pPr>
+      <w:proofErr w:type="spellStart"/>
       <w:r>
         <w:rPr>
           <w:rFonts w:ascii="Times New Roman" w:hAnsi="Times New Roman"/>
@@ -4189,7 +4380,19 @@
           <w:szCs w:val="18"/>
           <w:lang w:val="uk-UA"/>
         </w:rPr>
-        <w:t xml:space="preserve">obj </w:t>
+        <w:t>obj</w:t>
+      </w:r>
+      <w:proofErr w:type="spellEnd"/>
+      <w:r>
+        <w:rPr>
+          <w:rFonts w:ascii="Times New Roman" w:hAnsi="Times New Roman"/>
+          <w:i/>
+          <w:iCs/>
+          <w:sz w:val="18"/>
+          <w:szCs w:val="18"/>
+          <w:lang w:val="uk-UA"/>
+        </w:rPr>
+        <w:t xml:space="preserve"> </w:t>
       </w:r>
       <w:r>
         <w:rPr>
@@ -4634,6 +4837,7 @@
           <w:rFonts w:ascii="Times New Roman" w:hAnsi="Times New Roman"/>
           <w:sz w:val="28"/>
           <w:szCs w:val="28"/>
+          <w:lang w:val="en-US"/>
         </w:rPr>
         <w:t>1</w:t>
       </w:r>
@@ -4655,6 +4859,7 @@
         </w:rPr>
         <w:t xml:space="preserve"> </w:t>
       </w:r>
+      <w:proofErr w:type="spellStart"/>
       <w:r>
         <w:rPr>
           <w:rFonts w:ascii="Times New Roman" w:hAnsi="Times New Roman"/>
@@ -4664,14 +4869,35 @@
         </w:rPr>
         <w:t>відношеня</w:t>
       </w:r>
-      <w:r>
-        <w:rPr>
-          <w:rFonts w:ascii="Times New Roman" w:hAnsi="Times New Roman"/>
-          <w:sz w:val="28"/>
-          <w:szCs w:val="28"/>
-          <w:lang w:val="uk-UA"/>
-        </w:rPr>
-        <w:t xml:space="preserve"> типу «Ассоціація»</w:t>
+      <w:proofErr w:type="spellEnd"/>
+      <w:r>
+        <w:rPr>
+          <w:rFonts w:ascii="Times New Roman" w:hAnsi="Times New Roman"/>
+          <w:sz w:val="28"/>
+          <w:szCs w:val="28"/>
+          <w:lang w:val="uk-UA"/>
+        </w:rPr>
+        <w:t xml:space="preserve"> типу «</w:t>
+      </w:r>
+      <w:proofErr w:type="spellStart"/>
+      <w:r>
+        <w:rPr>
+          <w:rFonts w:ascii="Times New Roman" w:hAnsi="Times New Roman"/>
+          <w:sz w:val="28"/>
+          <w:szCs w:val="28"/>
+          <w:lang w:val="uk-UA"/>
+        </w:rPr>
+        <w:t>Ассоціація</w:t>
+      </w:r>
+      <w:proofErr w:type="spellEnd"/>
+      <w:r>
+        <w:rPr>
+          <w:rFonts w:ascii="Times New Roman" w:hAnsi="Times New Roman"/>
+          <w:sz w:val="28"/>
+          <w:szCs w:val="28"/>
+          <w:lang w:val="uk-UA"/>
+        </w:rPr>
+        <w:t>»</w:t>
       </w:r>
       <w:r>
         <w:rPr>
@@ -4706,6 +4932,7 @@
           <w:rFonts w:ascii="Times New Roman" w:hAnsi="Times New Roman"/>
           <w:sz w:val="28"/>
           <w:szCs w:val="28"/>
+          <w:lang w:val="en-US"/>
         </w:rPr>
         <w:t xml:space="preserve"> </w:t>
       </w:r>
@@ -4716,7 +4943,27 @@
           <w:szCs w:val="28"/>
           <w:lang w:val="uk-UA"/>
         </w:rPr>
-        <w:t>та 4 відношень типу «Узагальненя»</w:t>
+        <w:t>та 4 відношень типу «</w:t>
+      </w:r>
+      <w:proofErr w:type="spellStart"/>
+      <w:r>
+        <w:rPr>
+          <w:rFonts w:ascii="Times New Roman" w:hAnsi="Times New Roman"/>
+          <w:sz w:val="28"/>
+          <w:szCs w:val="28"/>
+          <w:lang w:val="uk-UA"/>
+        </w:rPr>
+        <w:t>Узагальненя</w:t>
+      </w:r>
+      <w:proofErr w:type="spellEnd"/>
+      <w:r>
+        <w:rPr>
+          <w:rFonts w:ascii="Times New Roman" w:hAnsi="Times New Roman"/>
+          <w:sz w:val="28"/>
+          <w:szCs w:val="28"/>
+          <w:lang w:val="uk-UA"/>
+        </w:rPr>
+        <w:t>»</w:t>
       </w:r>
       <w:r>
         <w:rPr>
@@ -4733,7 +4980,6 @@
           <w:noProof/>
           <w:sz w:val="28"/>
           <w:szCs w:val="28"/>
-          <w:lang w:val="uk-UA"/>
         </w:rPr>
         <w:drawing>
           <wp:anchor distT="12700" distB="12700" distL="12700" distR="12700" simplePos="0" relativeHeight="251666432" behindDoc="0" locked="0" layoutInCell="1" allowOverlap="1" wp14:anchorId="2D890907" wp14:editId="7D2C132D">
@@ -4821,6 +5067,7 @@
           <w:lang w:val="uk-UA"/>
         </w:rPr>
       </w:pPr>
+      <w:proofErr w:type="spellStart"/>
       <w:r>
         <w:rPr>
           <w:rFonts w:ascii="Times New Roman" w:hAnsi="Times New Roman"/>
@@ -4839,7 +5086,19 @@
           <w:szCs w:val="18"/>
           <w:lang w:val="uk-UA"/>
         </w:rPr>
-        <w:t xml:space="preserve">obj </w:t>
+        <w:t>obj</w:t>
+      </w:r>
+      <w:proofErr w:type="spellEnd"/>
+      <w:r>
+        <w:rPr>
+          <w:rFonts w:ascii="Times New Roman" w:hAnsi="Times New Roman"/>
+          <w:i/>
+          <w:iCs/>
+          <w:sz w:val="18"/>
+          <w:szCs w:val="18"/>
+          <w:lang w:val="uk-UA"/>
+        </w:rPr>
+        <w:t xml:space="preserve"> </w:t>
       </w:r>
       <w:r>
         <w:rPr>
@@ -4892,7 +5151,6 @@
           <w:noProof/>
           <w:sz w:val="28"/>
           <w:szCs w:val="28"/>
-          <w:lang w:val="uk-UA"/>
         </w:rPr>
         <w:drawing>
           <wp:anchor distT="12700" distB="12700" distL="12700" distR="12700" simplePos="0" relativeHeight="251667456" behindDoc="0" locked="0" layoutInCell="1" allowOverlap="1" wp14:anchorId="1EE8AA0C" wp14:editId="5ED05C35">
@@ -4989,6 +5247,7 @@
           <w:lang w:val="uk-UA"/>
         </w:rPr>
       </w:pPr>
+      <w:proofErr w:type="spellStart"/>
       <w:r>
         <w:rPr>
           <w:rFonts w:ascii="Times New Roman" w:hAnsi="Times New Roman"/>
@@ -5007,7 +5266,19 @@
           <w:szCs w:val="18"/>
           <w:lang w:val="uk-UA"/>
         </w:rPr>
-        <w:t xml:space="preserve">lnk </w:t>
+        <w:t>lnk</w:t>
+      </w:r>
+      <w:proofErr w:type="spellEnd"/>
+      <w:r>
+        <w:rPr>
+          <w:rFonts w:ascii="Times New Roman" w:hAnsi="Times New Roman"/>
+          <w:i/>
+          <w:iCs/>
+          <w:sz w:val="18"/>
+          <w:szCs w:val="18"/>
+          <w:lang w:val="uk-UA"/>
+        </w:rPr>
+        <w:t xml:space="preserve"> </w:t>
       </w:r>
       <w:r>
         <w:rPr>
@@ -5081,6 +5352,7 @@
           <w:lang w:val="uk-UA"/>
         </w:rPr>
       </w:pPr>
+      <w:proofErr w:type="spellStart"/>
       <w:r>
         <w:rPr>
           <w:rFonts w:ascii="Times New Roman" w:hAnsi="Times New Roman"/>
@@ -5099,7 +5371,19 @@
           <w:szCs w:val="18"/>
           <w:lang w:val="uk-UA"/>
         </w:rPr>
-        <w:t xml:space="preserve">obj </w:t>
+        <w:t>obj</w:t>
+      </w:r>
+      <w:proofErr w:type="spellEnd"/>
+      <w:r>
+        <w:rPr>
+          <w:rFonts w:ascii="Times New Roman" w:hAnsi="Times New Roman"/>
+          <w:i/>
+          <w:iCs/>
+          <w:sz w:val="18"/>
+          <w:szCs w:val="18"/>
+          <w:lang w:val="uk-UA"/>
+        </w:rPr>
+        <w:t xml:space="preserve"> </w:t>
       </w:r>
       <w:r>
         <w:rPr>
@@ -5137,6 +5421,7 @@
           <w:lang w:val="uk-UA"/>
         </w:rPr>
       </w:pPr>
+      <w:proofErr w:type="spellStart"/>
       <w:r>
         <w:rPr>
           <w:rFonts w:ascii="Times New Roman" w:hAnsi="Times New Roman"/>
@@ -5155,7 +5440,19 @@
           <w:szCs w:val="18"/>
           <w:lang w:val="uk-UA"/>
         </w:rPr>
-        <w:t xml:space="preserve">lnk </w:t>
+        <w:t>lnk</w:t>
+      </w:r>
+      <w:proofErr w:type="spellEnd"/>
+      <w:r>
+        <w:rPr>
+          <w:rFonts w:ascii="Times New Roman" w:hAnsi="Times New Roman"/>
+          <w:i/>
+          <w:iCs/>
+          <w:sz w:val="18"/>
+          <w:szCs w:val="18"/>
+          <w:lang w:val="uk-UA"/>
+        </w:rPr>
+        <w:t xml:space="preserve"> </w:t>
       </w:r>
       <w:r>
         <w:rPr>
@@ -5193,6 +5490,7 @@
           <w:lang w:val="uk-UA"/>
         </w:rPr>
       </w:pPr>
+      <w:proofErr w:type="spellStart"/>
       <w:r>
         <w:rPr>
           <w:rFonts w:ascii="Times New Roman" w:hAnsi="Times New Roman"/>
@@ -5211,7 +5509,19 @@
           <w:szCs w:val="18"/>
           <w:lang w:val="uk-UA"/>
         </w:rPr>
-        <w:t xml:space="preserve">obj </w:t>
+        <w:t>obj</w:t>
+      </w:r>
+      <w:proofErr w:type="spellEnd"/>
+      <w:r>
+        <w:rPr>
+          <w:rFonts w:ascii="Times New Roman" w:hAnsi="Times New Roman"/>
+          <w:i/>
+          <w:iCs/>
+          <w:sz w:val="18"/>
+          <w:szCs w:val="18"/>
+          <w:lang w:val="uk-UA"/>
+        </w:rPr>
+        <w:t xml:space="preserve"> </w:t>
       </w:r>
       <w:r>
         <w:rPr>
@@ -5594,7 +5904,6 @@
           <w:noProof/>
           <w:sz w:val="28"/>
           <w:szCs w:val="28"/>
-          <w:lang w:val="uk-UA"/>
         </w:rPr>
         <w:drawing>
           <wp:anchor distT="12700" distB="12700" distL="12700" distR="12700" simplePos="0" relativeHeight="251669504" behindDoc="0" locked="0" layoutInCell="1" allowOverlap="1" wp14:anchorId="37FDFC3B" wp14:editId="25C22A3E">
@@ -5691,6 +6000,7 @@
           <w:lang w:val="uk-UA"/>
         </w:rPr>
       </w:pPr>
+      <w:proofErr w:type="spellStart"/>
       <w:r>
         <w:rPr>
           <w:rFonts w:ascii="Times New Roman" w:hAnsi="Times New Roman"/>
@@ -5709,7 +6019,19 @@
           <w:szCs w:val="18"/>
           <w:lang w:val="uk-UA"/>
         </w:rPr>
-        <w:t xml:space="preserve">obj </w:t>
+        <w:t>obj</w:t>
+      </w:r>
+      <w:proofErr w:type="spellEnd"/>
+      <w:r>
+        <w:rPr>
+          <w:rFonts w:ascii="Times New Roman" w:hAnsi="Times New Roman"/>
+          <w:i/>
+          <w:iCs/>
+          <w:sz w:val="18"/>
+          <w:szCs w:val="18"/>
+          <w:lang w:val="uk-UA"/>
+        </w:rPr>
+        <w:t xml:space="preserve"> </w:t>
       </w:r>
       <w:r>
         <w:rPr>
@@ -5744,7 +6066,6 @@
           <w:noProof/>
           <w:sz w:val="28"/>
           <w:szCs w:val="28"/>
-          <w:lang w:val="uk-UA"/>
         </w:rPr>
         <w:drawing>
           <wp:anchor distT="12700" distB="12700" distL="12700" distR="12700" simplePos="0" relativeHeight="251670528" behindDoc="0" locked="0" layoutInCell="1" allowOverlap="1" wp14:anchorId="24DB58F4" wp14:editId="0DF0469C">
@@ -5841,6 +6162,7 @@
           <w:lang w:val="uk-UA"/>
         </w:rPr>
       </w:pPr>
+      <w:proofErr w:type="spellStart"/>
       <w:r>
         <w:rPr>
           <w:rFonts w:ascii="Times New Roman" w:hAnsi="Times New Roman"/>
@@ -5859,7 +6181,19 @@
           <w:szCs w:val="18"/>
           <w:lang w:val="uk-UA"/>
         </w:rPr>
-        <w:t xml:space="preserve">lnk </w:t>
+        <w:t>lnk</w:t>
+      </w:r>
+      <w:proofErr w:type="spellEnd"/>
+      <w:r>
+        <w:rPr>
+          <w:rFonts w:ascii="Times New Roman" w:hAnsi="Times New Roman"/>
+          <w:i/>
+          <w:iCs/>
+          <w:sz w:val="18"/>
+          <w:szCs w:val="18"/>
+          <w:lang w:val="uk-UA"/>
+        </w:rPr>
+        <w:t xml:space="preserve"> </w:t>
       </w:r>
       <w:r>
         <w:rPr>
@@ -5915,6 +6249,7 @@
           <w:lang w:val="uk-UA"/>
         </w:rPr>
       </w:pPr>
+      <w:proofErr w:type="spellStart"/>
       <w:r>
         <w:rPr>
           <w:rFonts w:ascii="Times New Roman" w:hAnsi="Times New Roman"/>
@@ -5933,7 +6268,19 @@
           <w:szCs w:val="18"/>
           <w:lang w:val="uk-UA"/>
         </w:rPr>
-        <w:t xml:space="preserve">obj </w:t>
+        <w:t>obj</w:t>
+      </w:r>
+      <w:proofErr w:type="spellEnd"/>
+      <w:r>
+        <w:rPr>
+          <w:rFonts w:ascii="Times New Roman" w:hAnsi="Times New Roman"/>
+          <w:i/>
+          <w:iCs/>
+          <w:sz w:val="18"/>
+          <w:szCs w:val="18"/>
+          <w:lang w:val="uk-UA"/>
+        </w:rPr>
+        <w:t xml:space="preserve"> </w:t>
       </w:r>
       <w:r>
         <w:rPr>
@@ -5971,6 +6318,7 @@
           <w:lang w:val="uk-UA"/>
         </w:rPr>
       </w:pPr>
+      <w:proofErr w:type="spellStart"/>
       <w:r>
         <w:rPr>
           <w:rFonts w:ascii="Times New Roman" w:hAnsi="Times New Roman"/>
@@ -5989,7 +6337,19 @@
           <w:szCs w:val="18"/>
           <w:lang w:val="uk-UA"/>
         </w:rPr>
-        <w:t xml:space="preserve">lnk </w:t>
+        <w:t>lnk</w:t>
+      </w:r>
+      <w:proofErr w:type="spellEnd"/>
+      <w:r>
+        <w:rPr>
+          <w:rFonts w:ascii="Times New Roman" w:hAnsi="Times New Roman"/>
+          <w:i/>
+          <w:iCs/>
+          <w:sz w:val="18"/>
+          <w:szCs w:val="18"/>
+          <w:lang w:val="uk-UA"/>
+        </w:rPr>
+        <w:t xml:space="preserve"> </w:t>
       </w:r>
       <w:r>
         <w:rPr>
@@ -6027,6 +6387,7 @@
           <w:lang w:val="uk-UA"/>
         </w:rPr>
       </w:pPr>
+      <w:proofErr w:type="spellStart"/>
       <w:r>
         <w:rPr>
           <w:rFonts w:ascii="Times New Roman" w:hAnsi="Times New Roman"/>
@@ -6045,7 +6406,19 @@
           <w:szCs w:val="18"/>
           <w:lang w:val="uk-UA"/>
         </w:rPr>
-        <w:t xml:space="preserve">obj </w:t>
+        <w:t>obj</w:t>
+      </w:r>
+      <w:proofErr w:type="spellEnd"/>
+      <w:r>
+        <w:rPr>
+          <w:rFonts w:ascii="Times New Roman" w:hAnsi="Times New Roman"/>
+          <w:i/>
+          <w:iCs/>
+          <w:sz w:val="18"/>
+          <w:szCs w:val="18"/>
+          <w:lang w:val="uk-UA"/>
+        </w:rPr>
+        <w:t xml:space="preserve"> </w:t>
       </w:r>
       <w:r>
         <w:rPr>
@@ -6549,9 +6922,6 @@
     <w:p>
       <w:pPr>
         <w:pStyle w:val="a9"/>
-        <w:pBdr>
-          <w:right w:val="nil"/>
-        </w:pBdr>
         <w:tabs>
           <w:tab w:val="left" w:pos="720"/>
           <w:tab w:val="left" w:pos="1440"/>
@@ -6588,9 +6958,6 @@
     <w:p>
       <w:pPr>
         <w:pStyle w:val="a9"/>
-        <w:pBdr>
-          <w:right w:val="nil"/>
-        </w:pBdr>
         <w:tabs>
           <w:tab w:val="left" w:pos="720"/>
           <w:tab w:val="left" w:pos="1440"/>
@@ -6648,8 +7015,19 @@
           <w:szCs w:val="28"/>
           <w:lang w:val="uk-UA"/>
         </w:rPr>
-        <w:t>Взаємодія з плейлистами</w:t>
-      </w:r>
+        <w:t xml:space="preserve">Взаємодія з </w:t>
+      </w:r>
+      <w:proofErr w:type="spellStart"/>
+      <w:r>
+        <w:rPr>
+          <w:rFonts w:ascii="Times New Roman" w:hAnsi="Times New Roman"/>
+          <w:sz w:val="28"/>
+          <w:szCs w:val="28"/>
+          <w:lang w:val="uk-UA"/>
+        </w:rPr>
+        <w:t>плейлистами</w:t>
+      </w:r>
+      <w:proofErr w:type="spellEnd"/>
       <w:r>
         <w:rPr>
           <w:rFonts w:ascii="Times New Roman" w:hAnsi="Times New Roman"/>
@@ -6699,9 +7077,6 @@
     <w:p>
       <w:pPr>
         <w:pStyle w:val="a9"/>
-        <w:pBdr>
-          <w:right w:val="nil"/>
-        </w:pBdr>
         <w:tabs>
           <w:tab w:val="left" w:pos="720"/>
           <w:tab w:val="left" w:pos="1440"/>
@@ -6995,7 +7370,29 @@
           <w:szCs w:val="28"/>
           <w:lang w:val="uk-UA"/>
         </w:rPr>
-        <w:t>автоматичне перенаправлення на прецедент «Вхід у систему»</w:t>
+        <w:t xml:space="preserve">автоматичне </w:t>
+      </w:r>
+      <w:proofErr w:type="spellStart"/>
+      <w:r>
+        <w:rPr>
+          <w:rFonts w:ascii="Times New Roman" w:eastAsia="Times New Roman" w:hAnsi="Times New Roman" w:cs="Times New Roman"/>
+          <w:iCs/>
+          <w:sz w:val="28"/>
+          <w:szCs w:val="28"/>
+          <w:lang w:val="uk-UA"/>
+        </w:rPr>
+        <w:t>перенаправлення</w:t>
+      </w:r>
+      <w:proofErr w:type="spellEnd"/>
+      <w:r>
+        <w:rPr>
+          <w:rFonts w:ascii="Times New Roman" w:eastAsia="Times New Roman" w:hAnsi="Times New Roman" w:cs="Times New Roman"/>
+          <w:iCs/>
+          <w:sz w:val="28"/>
+          <w:szCs w:val="28"/>
+          <w:lang w:val="uk-UA"/>
+        </w:rPr>
+        <w:t xml:space="preserve"> на прецедент «Вхід у систему»</w:t>
       </w:r>
       <w:r>
         <w:rPr>
@@ -7153,34 +7550,74 @@
           <w:szCs w:val="28"/>
           <w:lang w:val="uk-UA"/>
         </w:rPr>
-        <w:t>в плейли</w:t>
-      </w:r>
-      <w:r>
-        <w:rPr>
-          <w:rFonts w:ascii="Times New Roman" w:hAnsi="Times New Roman"/>
-          <w:sz w:val="28"/>
-          <w:szCs w:val="28"/>
-          <w:lang w:val="uk-UA"/>
-        </w:rPr>
-        <w:t xml:space="preserve">сті», «Переключити трек на попередній </w:t>
-      </w:r>
-      <w:r>
-        <w:rPr>
-          <w:rFonts w:ascii="Times New Roman" w:hAnsi="Times New Roman"/>
-          <w:sz w:val="28"/>
-          <w:szCs w:val="28"/>
-          <w:lang w:val="uk-UA"/>
-        </w:rPr>
-        <w:t>в плейли</w:t>
-      </w:r>
-      <w:r>
-        <w:rPr>
-          <w:rFonts w:ascii="Times New Roman" w:hAnsi="Times New Roman"/>
-          <w:sz w:val="28"/>
-          <w:szCs w:val="28"/>
-          <w:lang w:val="uk-UA"/>
-        </w:rPr>
-        <w:t xml:space="preserve">сті», «Оцінити поточний трек», </w:t>
+        <w:t xml:space="preserve">в </w:t>
+      </w:r>
+      <w:proofErr w:type="spellStart"/>
+      <w:r>
+        <w:rPr>
+          <w:rFonts w:ascii="Times New Roman" w:hAnsi="Times New Roman"/>
+          <w:sz w:val="28"/>
+          <w:szCs w:val="28"/>
+          <w:lang w:val="uk-UA"/>
+        </w:rPr>
+        <w:t>плейли</w:t>
+      </w:r>
+      <w:r>
+        <w:rPr>
+          <w:rFonts w:ascii="Times New Roman" w:hAnsi="Times New Roman"/>
+          <w:sz w:val="28"/>
+          <w:szCs w:val="28"/>
+          <w:lang w:val="uk-UA"/>
+        </w:rPr>
+        <w:t>сті</w:t>
+      </w:r>
+      <w:proofErr w:type="spellEnd"/>
+      <w:r>
+        <w:rPr>
+          <w:rFonts w:ascii="Times New Roman" w:hAnsi="Times New Roman"/>
+          <w:sz w:val="28"/>
+          <w:szCs w:val="28"/>
+          <w:lang w:val="uk-UA"/>
+        </w:rPr>
+        <w:t xml:space="preserve">», «Переключити трек на попередній </w:t>
+      </w:r>
+      <w:r>
+        <w:rPr>
+          <w:rFonts w:ascii="Times New Roman" w:hAnsi="Times New Roman"/>
+          <w:sz w:val="28"/>
+          <w:szCs w:val="28"/>
+          <w:lang w:val="uk-UA"/>
+        </w:rPr>
+        <w:t xml:space="preserve">в </w:t>
+      </w:r>
+      <w:proofErr w:type="spellStart"/>
+      <w:r>
+        <w:rPr>
+          <w:rFonts w:ascii="Times New Roman" w:hAnsi="Times New Roman"/>
+          <w:sz w:val="28"/>
+          <w:szCs w:val="28"/>
+          <w:lang w:val="uk-UA"/>
+        </w:rPr>
+        <w:t>плейли</w:t>
+      </w:r>
+      <w:r>
+        <w:rPr>
+          <w:rFonts w:ascii="Times New Roman" w:hAnsi="Times New Roman"/>
+          <w:sz w:val="28"/>
+          <w:szCs w:val="28"/>
+          <w:lang w:val="uk-UA"/>
+        </w:rPr>
+        <w:t>сті</w:t>
+      </w:r>
+      <w:proofErr w:type="spellEnd"/>
+      <w:r>
+        <w:rPr>
+          <w:rFonts w:ascii="Times New Roman" w:hAnsi="Times New Roman"/>
+          <w:sz w:val="28"/>
+          <w:szCs w:val="28"/>
+          <w:lang w:val="uk-UA"/>
+        </w:rPr>
+        <w:t xml:space="preserve">», «Оцінити поточний трек», </w:t>
       </w:r>
       <w:r>
         <w:rPr>
@@ -7387,7 +7824,17 @@
           <w:szCs w:val="28"/>
           <w:lang w:val="uk-UA"/>
         </w:rPr>
-        <w:t>в плейли</w:t>
+        <w:t xml:space="preserve">в </w:t>
+      </w:r>
+      <w:proofErr w:type="spellStart"/>
+      <w:r>
+        <w:rPr>
+          <w:rFonts w:ascii="Times New Roman" w:hAnsi="Times New Roman"/>
+          <w:sz w:val="28"/>
+          <w:szCs w:val="28"/>
+          <w:lang w:val="uk-UA"/>
+        </w:rPr>
+        <w:t>плейли</w:t>
       </w:r>
       <w:r>
         <w:rPr>
@@ -7398,6 +7845,7 @@
         </w:rPr>
         <w:t>сті</w:t>
       </w:r>
+      <w:proofErr w:type="spellEnd"/>
       <w:r>
         <w:rPr>
           <w:rFonts w:ascii="Times New Roman" w:hAnsi="Times New Roman"/>
@@ -7432,8 +7880,19 @@
           <w:szCs w:val="28"/>
           <w:lang w:val="uk-UA"/>
         </w:rPr>
-        <w:t>Переключи поточний трек на наступний в плейлисті</w:t>
-      </w:r>
+        <w:t xml:space="preserve">Переключи поточний трек на наступний в </w:t>
+      </w:r>
+      <w:proofErr w:type="spellStart"/>
+      <w:r>
+        <w:rPr>
+          <w:rFonts w:ascii="Times New Roman" w:hAnsi="Times New Roman"/>
+          <w:sz w:val="28"/>
+          <w:szCs w:val="28"/>
+          <w:lang w:val="uk-UA"/>
+        </w:rPr>
+        <w:t>плейлисті</w:t>
+      </w:r>
+      <w:proofErr w:type="spellEnd"/>
       <w:r>
         <w:rPr>
           <w:rFonts w:ascii="Times New Roman" w:hAnsi="Times New Roman"/>
@@ -7487,8 +7946,19 @@
           <w:szCs w:val="28"/>
           <w:lang w:val="uk-UA"/>
         </w:rPr>
-        <w:t>Переключити трек на попередній в плейлисті</w:t>
-      </w:r>
+        <w:t xml:space="preserve">Переключити трек на попередній в </w:t>
+      </w:r>
+      <w:proofErr w:type="spellStart"/>
+      <w:r>
+        <w:rPr>
+          <w:rFonts w:ascii="Times New Roman" w:hAnsi="Times New Roman"/>
+          <w:sz w:val="28"/>
+          <w:szCs w:val="28"/>
+          <w:lang w:val="uk-UA"/>
+        </w:rPr>
+        <w:t>плейлисті</w:t>
+      </w:r>
+      <w:proofErr w:type="spellEnd"/>
       <w:r>
         <w:rPr>
           <w:rFonts w:ascii="Times New Roman" w:hAnsi="Times New Roman"/>
@@ -7541,8 +8011,19 @@
           <w:szCs w:val="28"/>
           <w:lang w:val="uk-UA"/>
         </w:rPr>
-        <w:t>Переключити трек на попередній в плейлисті</w:t>
-      </w:r>
+        <w:t xml:space="preserve">Переключити трек на попередній в </w:t>
+      </w:r>
+      <w:proofErr w:type="spellStart"/>
+      <w:r>
+        <w:rPr>
+          <w:rFonts w:ascii="Times New Roman" w:hAnsi="Times New Roman"/>
+          <w:sz w:val="28"/>
+          <w:szCs w:val="28"/>
+          <w:lang w:val="uk-UA"/>
+        </w:rPr>
+        <w:t>плейлисті</w:t>
+      </w:r>
+      <w:proofErr w:type="spellEnd"/>
       <w:r>
         <w:rPr>
           <w:rFonts w:ascii="Times New Roman" w:hAnsi="Times New Roman"/>
@@ -7721,9 +8202,6 @@
     <w:p>
       <w:pPr>
         <w:pStyle w:val="a9"/>
-        <w:pBdr>
-          <w:right w:val="nil"/>
-        </w:pBdr>
         <w:tabs>
           <w:tab w:val="left" w:pos="720"/>
           <w:tab w:val="left" w:pos="1440"/>
@@ -7778,9 +8256,6 @@
     <w:p>
       <w:pPr>
         <w:pStyle w:val="a9"/>
-        <w:pBdr>
-          <w:right w:val="nil"/>
-        </w:pBdr>
         <w:tabs>
           <w:tab w:val="left" w:pos="720"/>
           <w:tab w:val="left" w:pos="1440"/>
@@ -7820,7 +8295,27 @@
           <w:szCs w:val="28"/>
           <w:lang w:val="uk-UA"/>
         </w:rPr>
-        <w:t xml:space="preserve"> починає програвання поточного треку в плейлисті (Е-1)</w:t>
+        <w:t xml:space="preserve"> починає програвання поточного треку в </w:t>
+      </w:r>
+      <w:proofErr w:type="spellStart"/>
+      <w:r>
+        <w:rPr>
+          <w:rFonts w:ascii="Times New Roman" w:hAnsi="Times New Roman"/>
+          <w:sz w:val="28"/>
+          <w:szCs w:val="28"/>
+          <w:lang w:val="uk-UA"/>
+        </w:rPr>
+        <w:t>плейлисті</w:t>
+      </w:r>
+      <w:proofErr w:type="spellEnd"/>
+      <w:r>
+        <w:rPr>
+          <w:rFonts w:ascii="Times New Roman" w:hAnsi="Times New Roman"/>
+          <w:sz w:val="28"/>
+          <w:szCs w:val="28"/>
+          <w:lang w:val="uk-UA"/>
+        </w:rPr>
+        <w:t xml:space="preserve"> (Е-1)</w:t>
       </w:r>
       <w:r>
         <w:rPr>
@@ -7862,9 +8357,6 @@
     <w:p>
       <w:pPr>
         <w:pStyle w:val="a9"/>
-        <w:pBdr>
-          <w:right w:val="nil"/>
-        </w:pBdr>
         <w:tabs>
           <w:tab w:val="left" w:pos="720"/>
           <w:tab w:val="left" w:pos="1440"/>
@@ -7937,9 +8429,6 @@
     <w:p>
       <w:pPr>
         <w:pStyle w:val="a9"/>
-        <w:pBdr>
-          <w:right w:val="nil"/>
-        </w:pBdr>
         <w:tabs>
           <w:tab w:val="left" w:pos="720"/>
           <w:tab w:val="left" w:pos="1440"/>
@@ -7979,7 +8468,27 @@
           <w:szCs w:val="28"/>
           <w:lang w:val="uk-UA"/>
         </w:rPr>
-        <w:t xml:space="preserve"> зупиняє програвання поточного треку в плейлисті (Е-2)</w:t>
+        <w:t xml:space="preserve"> зупиняє програвання поточного треку в </w:t>
+      </w:r>
+      <w:proofErr w:type="spellStart"/>
+      <w:r>
+        <w:rPr>
+          <w:rFonts w:ascii="Times New Roman" w:hAnsi="Times New Roman"/>
+          <w:sz w:val="28"/>
+          <w:szCs w:val="28"/>
+          <w:lang w:val="uk-UA"/>
+        </w:rPr>
+        <w:t>плейлисті</w:t>
+      </w:r>
+      <w:proofErr w:type="spellEnd"/>
+      <w:r>
+        <w:rPr>
+          <w:rFonts w:ascii="Times New Roman" w:hAnsi="Times New Roman"/>
+          <w:sz w:val="28"/>
+          <w:szCs w:val="28"/>
+          <w:lang w:val="uk-UA"/>
+        </w:rPr>
+        <w:t xml:space="preserve"> (Е-2)</w:t>
       </w:r>
       <w:r>
         <w:rPr>
@@ -8021,9 +8530,6 @@
     <w:p>
       <w:pPr>
         <w:pStyle w:val="a9"/>
-        <w:pBdr>
-          <w:right w:val="nil"/>
-        </w:pBdr>
         <w:tabs>
           <w:tab w:val="left" w:pos="720"/>
           <w:tab w:val="left" w:pos="1440"/>
@@ -8081,8 +8587,19 @@
           <w:szCs w:val="28"/>
           <w:lang w:val="uk-UA"/>
         </w:rPr>
-        <w:t>Переключи поточний трек на наступний в плейлисті</w:t>
-      </w:r>
+        <w:t xml:space="preserve">Переключи поточний трек на наступний в </w:t>
+      </w:r>
+      <w:proofErr w:type="spellStart"/>
+      <w:r>
+        <w:rPr>
+          <w:rFonts w:ascii="Times New Roman" w:hAnsi="Times New Roman"/>
+          <w:sz w:val="28"/>
+          <w:szCs w:val="28"/>
+          <w:lang w:val="uk-UA"/>
+        </w:rPr>
+        <w:t>плейлисті</w:t>
+      </w:r>
+      <w:proofErr w:type="spellEnd"/>
       <w:r>
         <w:rPr>
           <w:rFonts w:ascii="Times New Roman" w:hAnsi="Times New Roman"/>
@@ -8096,9 +8613,6 @@
     <w:p>
       <w:pPr>
         <w:pStyle w:val="a9"/>
-        <w:pBdr>
-          <w:right w:val="nil"/>
-        </w:pBdr>
         <w:tabs>
           <w:tab w:val="left" w:pos="720"/>
           <w:tab w:val="left" w:pos="1440"/>
@@ -8138,7 +8652,27 @@
           <w:szCs w:val="28"/>
           <w:lang w:val="uk-UA"/>
         </w:rPr>
-        <w:t xml:space="preserve"> помічає як поточний трек наступний в плейлисті трек (Е-3)</w:t>
+        <w:t xml:space="preserve"> помічає як поточний трек наступний в </w:t>
+      </w:r>
+      <w:proofErr w:type="spellStart"/>
+      <w:r>
+        <w:rPr>
+          <w:rFonts w:ascii="Times New Roman" w:hAnsi="Times New Roman"/>
+          <w:sz w:val="28"/>
+          <w:szCs w:val="28"/>
+          <w:lang w:val="uk-UA"/>
+        </w:rPr>
+        <w:t>плейлисті</w:t>
+      </w:r>
+      <w:proofErr w:type="spellEnd"/>
+      <w:r>
+        <w:rPr>
+          <w:rFonts w:ascii="Times New Roman" w:hAnsi="Times New Roman"/>
+          <w:sz w:val="28"/>
+          <w:szCs w:val="28"/>
+          <w:lang w:val="uk-UA"/>
+        </w:rPr>
+        <w:t xml:space="preserve"> трек (Е-3)</w:t>
       </w:r>
       <w:r>
         <w:rPr>
@@ -8180,9 +8714,6 @@
     <w:p>
       <w:pPr>
         <w:pStyle w:val="a9"/>
-        <w:pBdr>
-          <w:right w:val="nil"/>
-        </w:pBdr>
         <w:tabs>
           <w:tab w:val="left" w:pos="720"/>
           <w:tab w:val="left" w:pos="1440"/>
@@ -8240,8 +8771,19 @@
           <w:szCs w:val="28"/>
           <w:lang w:val="uk-UA"/>
         </w:rPr>
-        <w:t>Переключити трек на попередній в плейлисті</w:t>
-      </w:r>
+        <w:t xml:space="preserve">Переключити трек на попередній в </w:t>
+      </w:r>
+      <w:proofErr w:type="spellStart"/>
+      <w:r>
+        <w:rPr>
+          <w:rFonts w:ascii="Times New Roman" w:hAnsi="Times New Roman"/>
+          <w:sz w:val="28"/>
+          <w:szCs w:val="28"/>
+          <w:lang w:val="uk-UA"/>
+        </w:rPr>
+        <w:t>плейлисті</w:t>
+      </w:r>
+      <w:proofErr w:type="spellEnd"/>
       <w:r>
         <w:rPr>
           <w:rFonts w:ascii="Times New Roman" w:hAnsi="Times New Roman"/>
@@ -8255,9 +8797,6 @@
     <w:p>
       <w:pPr>
         <w:pStyle w:val="a9"/>
-        <w:pBdr>
-          <w:right w:val="nil"/>
-        </w:pBdr>
         <w:tabs>
           <w:tab w:val="left" w:pos="720"/>
           <w:tab w:val="left" w:pos="1440"/>
@@ -8297,7 +8836,27 @@
           <w:szCs w:val="28"/>
           <w:lang w:val="uk-UA"/>
         </w:rPr>
-        <w:t xml:space="preserve"> помічає як поточний трек попередній в плейлисті трек (Е-4)</w:t>
+        <w:t xml:space="preserve"> помічає як поточний трек попередній в </w:t>
+      </w:r>
+      <w:proofErr w:type="spellStart"/>
+      <w:r>
+        <w:rPr>
+          <w:rFonts w:ascii="Times New Roman" w:hAnsi="Times New Roman"/>
+          <w:sz w:val="28"/>
+          <w:szCs w:val="28"/>
+          <w:lang w:val="uk-UA"/>
+        </w:rPr>
+        <w:t>плейлисті</w:t>
+      </w:r>
+      <w:proofErr w:type="spellEnd"/>
+      <w:r>
+        <w:rPr>
+          <w:rFonts w:ascii="Times New Roman" w:hAnsi="Times New Roman"/>
+          <w:sz w:val="28"/>
+          <w:szCs w:val="28"/>
+          <w:lang w:val="uk-UA"/>
+        </w:rPr>
+        <w:t xml:space="preserve"> трек (Е-4)</w:t>
       </w:r>
       <w:r>
         <w:rPr>
@@ -8339,9 +8898,6 @@
     <w:p>
       <w:pPr>
         <w:pStyle w:val="a9"/>
-        <w:pBdr>
-          <w:right w:val="nil"/>
-        </w:pBdr>
         <w:tabs>
           <w:tab w:val="left" w:pos="720"/>
           <w:tab w:val="left" w:pos="1440"/>
@@ -8414,9 +8970,6 @@
     <w:p>
       <w:pPr>
         <w:pStyle w:val="a9"/>
-        <w:pBdr>
-          <w:right w:val="nil"/>
-        </w:pBdr>
         <w:tabs>
           <w:tab w:val="left" w:pos="720"/>
           <w:tab w:val="left" w:pos="1440"/>
@@ -8447,8 +9000,19 @@
           <w:szCs w:val="28"/>
           <w:lang w:val="uk-UA"/>
         </w:rPr>
-        <w:t>Користувач ставить оцінку (подобається/не подобається) поточному треку в плейлисті</w:t>
-      </w:r>
+        <w:t xml:space="preserve">Користувач ставить оцінку (подобається/не подобається) поточному треку в </w:t>
+      </w:r>
+      <w:proofErr w:type="spellStart"/>
+      <w:r>
+        <w:rPr>
+          <w:rFonts w:ascii="Times New Roman" w:hAnsi="Times New Roman"/>
+          <w:sz w:val="28"/>
+          <w:szCs w:val="28"/>
+          <w:lang w:val="uk-UA"/>
+        </w:rPr>
+        <w:t>плейлисті</w:t>
+      </w:r>
+      <w:proofErr w:type="spellEnd"/>
       <w:r>
         <w:rPr>
           <w:rFonts w:ascii="Times New Roman" w:hAnsi="Times New Roman"/>
@@ -8498,9 +9062,6 @@
     <w:p>
       <w:pPr>
         <w:pStyle w:val="a9"/>
-        <w:pBdr>
-          <w:right w:val="nil"/>
-        </w:pBdr>
         <w:tabs>
           <w:tab w:val="left" w:pos="720"/>
           <w:tab w:val="left" w:pos="1440"/>
@@ -8597,7 +9158,27 @@
           <w:szCs w:val="28"/>
           <w:lang w:val="uk-UA"/>
         </w:rPr>
-        <w:t>Поточний трек ще не обраний або обраний плейлист пустий</w:t>
+        <w:t xml:space="preserve">Поточний трек ще не обраний або обраний </w:t>
+      </w:r>
+      <w:proofErr w:type="spellStart"/>
+      <w:r>
+        <w:rPr>
+          <w:rFonts w:ascii="Times New Roman" w:hAnsi="Times New Roman"/>
+          <w:sz w:val="28"/>
+          <w:szCs w:val="28"/>
+          <w:lang w:val="uk-UA"/>
+        </w:rPr>
+        <w:t>плейлист</w:t>
+      </w:r>
+      <w:proofErr w:type="spellEnd"/>
+      <w:r>
+        <w:rPr>
+          <w:rFonts w:ascii="Times New Roman" w:hAnsi="Times New Roman"/>
+          <w:sz w:val="28"/>
+          <w:szCs w:val="28"/>
+          <w:lang w:val="uk-UA"/>
+        </w:rPr>
+        <w:t xml:space="preserve"> пустий</w:t>
       </w:r>
       <w:r>
         <w:rPr>
@@ -8795,7 +9376,27 @@
           <w:szCs w:val="28"/>
           <w:lang w:val="uk-UA"/>
         </w:rPr>
-        <w:t>Поточний трек ще не обраний або обраний плейлист пустий</w:t>
+        <w:t xml:space="preserve">Поточний трек ще не обраний або обраний </w:t>
+      </w:r>
+      <w:proofErr w:type="spellStart"/>
+      <w:r>
+        <w:rPr>
+          <w:rFonts w:ascii="Times New Roman" w:hAnsi="Times New Roman"/>
+          <w:sz w:val="28"/>
+          <w:szCs w:val="28"/>
+          <w:lang w:val="uk-UA"/>
+        </w:rPr>
+        <w:t>плейлист</w:t>
+      </w:r>
+      <w:proofErr w:type="spellEnd"/>
+      <w:r>
+        <w:rPr>
+          <w:rFonts w:ascii="Times New Roman" w:hAnsi="Times New Roman"/>
+          <w:sz w:val="28"/>
+          <w:szCs w:val="28"/>
+          <w:lang w:val="uk-UA"/>
+        </w:rPr>
+        <w:t xml:space="preserve"> пустий</w:t>
       </w:r>
       <w:r>
         <w:rPr>
@@ -8894,8 +9495,39 @@
           <w:szCs w:val="28"/>
           <w:lang w:val="uk-UA"/>
         </w:rPr>
-        <w:t>Обраний плейлист пустий або поточний трек – останній в плейлисті</w:t>
-      </w:r>
+        <w:t xml:space="preserve">Обраний </w:t>
+      </w:r>
+      <w:proofErr w:type="spellStart"/>
+      <w:r>
+        <w:rPr>
+          <w:rFonts w:ascii="Times New Roman" w:hAnsi="Times New Roman"/>
+          <w:sz w:val="28"/>
+          <w:szCs w:val="28"/>
+          <w:lang w:val="uk-UA"/>
+        </w:rPr>
+        <w:t>плейлист</w:t>
+      </w:r>
+      <w:proofErr w:type="spellEnd"/>
+      <w:r>
+        <w:rPr>
+          <w:rFonts w:ascii="Times New Roman" w:hAnsi="Times New Roman"/>
+          <w:sz w:val="28"/>
+          <w:szCs w:val="28"/>
+          <w:lang w:val="uk-UA"/>
+        </w:rPr>
+        <w:t xml:space="preserve"> пустий або поточний трек – останній в </w:t>
+      </w:r>
+      <w:proofErr w:type="spellStart"/>
+      <w:r>
+        <w:rPr>
+          <w:rFonts w:ascii="Times New Roman" w:hAnsi="Times New Roman"/>
+          <w:sz w:val="28"/>
+          <w:szCs w:val="28"/>
+          <w:lang w:val="uk-UA"/>
+        </w:rPr>
+        <w:t>плейлисті</w:t>
+      </w:r>
+      <w:proofErr w:type="spellEnd"/>
       <w:r>
         <w:rPr>
           <w:rFonts w:ascii="Times New Roman" w:hAnsi="Times New Roman"/>
@@ -8993,8 +9625,39 @@
           <w:szCs w:val="28"/>
           <w:lang w:val="uk-UA"/>
         </w:rPr>
-        <w:t>Обраний плейлист пустий або поточний трек – перший в плейлисті</w:t>
-      </w:r>
+        <w:t xml:space="preserve">Обраний </w:t>
+      </w:r>
+      <w:proofErr w:type="spellStart"/>
+      <w:r>
+        <w:rPr>
+          <w:rFonts w:ascii="Times New Roman" w:hAnsi="Times New Roman"/>
+          <w:sz w:val="28"/>
+          <w:szCs w:val="28"/>
+          <w:lang w:val="uk-UA"/>
+        </w:rPr>
+        <w:t>плейлист</w:t>
+      </w:r>
+      <w:proofErr w:type="spellEnd"/>
+      <w:r>
+        <w:rPr>
+          <w:rFonts w:ascii="Times New Roman" w:hAnsi="Times New Roman"/>
+          <w:sz w:val="28"/>
+          <w:szCs w:val="28"/>
+          <w:lang w:val="uk-UA"/>
+        </w:rPr>
+        <w:t xml:space="preserve"> пустий або поточний трек – перший в </w:t>
+      </w:r>
+      <w:proofErr w:type="spellStart"/>
+      <w:r>
+        <w:rPr>
+          <w:rFonts w:ascii="Times New Roman" w:hAnsi="Times New Roman"/>
+          <w:sz w:val="28"/>
+          <w:szCs w:val="28"/>
+          <w:lang w:val="uk-UA"/>
+        </w:rPr>
+        <w:t>плейлисті</w:t>
+      </w:r>
+      <w:proofErr w:type="spellEnd"/>
       <w:r>
         <w:rPr>
           <w:rFonts w:ascii="Times New Roman" w:hAnsi="Times New Roman"/>
@@ -9124,6 +9787,7 @@
         </w:rPr>
         <w:t xml:space="preserve">Взаємодія з </w:t>
       </w:r>
+      <w:proofErr w:type="spellStart"/>
       <w:r>
         <w:rPr>
           <w:rFonts w:ascii="Times New Roman" w:hAnsi="Times New Roman"/>
@@ -9135,6 +9799,7 @@
         </w:rPr>
         <w:t>плейлистами</w:t>
       </w:r>
+      <w:proofErr w:type="spellEnd"/>
     </w:p>
     <w:p>
       <w:pPr>
@@ -9224,7 +9889,29 @@
           <w:szCs w:val="28"/>
           <w:lang w:val="uk-UA"/>
         </w:rPr>
-        <w:t>автоматичне перенаправлення на прецедент «Вхід у систему»</w:t>
+        <w:t xml:space="preserve">автоматичне </w:t>
+      </w:r>
+      <w:proofErr w:type="spellStart"/>
+      <w:r>
+        <w:rPr>
+          <w:rFonts w:ascii="Times New Roman" w:eastAsia="Times New Roman" w:hAnsi="Times New Roman" w:cs="Times New Roman"/>
+          <w:iCs/>
+          <w:sz w:val="28"/>
+          <w:szCs w:val="28"/>
+          <w:lang w:val="uk-UA"/>
+        </w:rPr>
+        <w:t>перенаправлення</w:t>
+      </w:r>
+      <w:proofErr w:type="spellEnd"/>
+      <w:r>
+        <w:rPr>
+          <w:rFonts w:ascii="Times New Roman" w:eastAsia="Times New Roman" w:hAnsi="Times New Roman" w:cs="Times New Roman"/>
+          <w:iCs/>
+          <w:sz w:val="28"/>
+          <w:szCs w:val="28"/>
+          <w:lang w:val="uk-UA"/>
+        </w:rPr>
+        <w:t xml:space="preserve"> на прецедент «Вхід у систему»</w:t>
       </w:r>
       <w:r>
         <w:rPr>
@@ -9328,6 +10015,7 @@
           <w:szCs w:val="28"/>
           <w:lang w:val="uk-UA"/>
         </w:rPr>
+        <w:lastRenderedPageBreak/>
         <w:t xml:space="preserve">Прецедент почитає виконуватись, коли користувач </w:t>
       </w:r>
       <w:r>
@@ -9337,8 +10025,19 @@
           <w:szCs w:val="28"/>
           <w:lang w:val="uk-UA"/>
         </w:rPr>
-        <w:t>увійшов у систему та починає взаємодіяти з плейлистами</w:t>
-      </w:r>
+        <w:t xml:space="preserve">увійшов у систему та починає взаємодіяти з </w:t>
+      </w:r>
+      <w:proofErr w:type="spellStart"/>
+      <w:r>
+        <w:rPr>
+          <w:rFonts w:ascii="Times New Roman" w:hAnsi="Times New Roman"/>
+          <w:sz w:val="28"/>
+          <w:szCs w:val="28"/>
+          <w:lang w:val="uk-UA"/>
+        </w:rPr>
+        <w:t>плейлистами</w:t>
+      </w:r>
+      <w:proofErr w:type="spellEnd"/>
       <w:r>
         <w:rPr>
           <w:rFonts w:ascii="Times New Roman" w:hAnsi="Times New Roman"/>
@@ -9355,18 +10054,19 @@
           <w:szCs w:val="28"/>
           <w:lang w:val="uk-UA"/>
         </w:rPr>
-        <w:t xml:space="preserve">Створити </w:t>
-      </w:r>
-      <w:r>
-        <w:rPr>
-          <w:rFonts w:ascii="Times New Roman" w:hAnsi="Times New Roman"/>
-          <w:sz w:val="28"/>
-          <w:szCs w:val="28"/>
-          <w:lang w:val="uk-UA"/>
-        </w:rPr>
-        <w:lastRenderedPageBreak/>
-        <w:t>новий плейлист</w:t>
-      </w:r>
+        <w:t xml:space="preserve">Створити новий </w:t>
+      </w:r>
+      <w:proofErr w:type="spellStart"/>
+      <w:r>
+        <w:rPr>
+          <w:rFonts w:ascii="Times New Roman" w:hAnsi="Times New Roman"/>
+          <w:sz w:val="28"/>
+          <w:szCs w:val="28"/>
+          <w:lang w:val="uk-UA"/>
+        </w:rPr>
+        <w:t>плейлист</w:t>
+      </w:r>
+      <w:proofErr w:type="spellEnd"/>
       <w:r>
         <w:rPr>
           <w:rFonts w:ascii="Times New Roman" w:hAnsi="Times New Roman"/>
@@ -9383,7 +10083,67 @@
           <w:szCs w:val="28"/>
           <w:lang w:val="uk-UA"/>
         </w:rPr>
-        <w:t xml:space="preserve">, «Редагувати існуючий плейлист», «Редагувати вміст плейлиста», «Видалити плейлист», </w:t>
+        <w:t xml:space="preserve">, «Редагувати існуючий </w:t>
+      </w:r>
+      <w:proofErr w:type="spellStart"/>
+      <w:r>
+        <w:rPr>
+          <w:rFonts w:ascii="Times New Roman" w:hAnsi="Times New Roman"/>
+          <w:sz w:val="28"/>
+          <w:szCs w:val="28"/>
+          <w:lang w:val="uk-UA"/>
+        </w:rPr>
+        <w:t>плейлист</w:t>
+      </w:r>
+      <w:proofErr w:type="spellEnd"/>
+      <w:r>
+        <w:rPr>
+          <w:rFonts w:ascii="Times New Roman" w:hAnsi="Times New Roman"/>
+          <w:sz w:val="28"/>
+          <w:szCs w:val="28"/>
+          <w:lang w:val="uk-UA"/>
+        </w:rPr>
+        <w:t xml:space="preserve">», «Редагувати вміст </w:t>
+      </w:r>
+      <w:proofErr w:type="spellStart"/>
+      <w:r>
+        <w:rPr>
+          <w:rFonts w:ascii="Times New Roman" w:hAnsi="Times New Roman"/>
+          <w:sz w:val="28"/>
+          <w:szCs w:val="28"/>
+          <w:lang w:val="uk-UA"/>
+        </w:rPr>
+        <w:t>плейлиста</w:t>
+      </w:r>
+      <w:proofErr w:type="spellEnd"/>
+      <w:r>
+        <w:rPr>
+          <w:rFonts w:ascii="Times New Roman" w:hAnsi="Times New Roman"/>
+          <w:sz w:val="28"/>
+          <w:szCs w:val="28"/>
+          <w:lang w:val="uk-UA"/>
+        </w:rPr>
+        <w:t xml:space="preserve">», «Видалити </w:t>
+      </w:r>
+      <w:proofErr w:type="spellStart"/>
+      <w:r>
+        <w:rPr>
+          <w:rFonts w:ascii="Times New Roman" w:hAnsi="Times New Roman"/>
+          <w:sz w:val="28"/>
+          <w:szCs w:val="28"/>
+          <w:lang w:val="uk-UA"/>
+        </w:rPr>
+        <w:t>плейлист</w:t>
+      </w:r>
+      <w:proofErr w:type="spellEnd"/>
+      <w:r>
+        <w:rPr>
+          <w:rFonts w:ascii="Times New Roman" w:hAnsi="Times New Roman"/>
+          <w:sz w:val="28"/>
+          <w:szCs w:val="28"/>
+          <w:lang w:val="uk-UA"/>
+        </w:rPr>
+        <w:t xml:space="preserve">», </w:t>
       </w:r>
       <w:r>
         <w:rPr>
@@ -9437,8 +10197,19 @@
           <w:szCs w:val="28"/>
           <w:lang w:val="uk-UA"/>
         </w:rPr>
-        <w:t>Якщо обрана операція «Створити новий плейлист</w:t>
-      </w:r>
+        <w:t xml:space="preserve">Якщо обрана операція «Створити новий </w:t>
+      </w:r>
+      <w:proofErr w:type="spellStart"/>
+      <w:r>
+        <w:rPr>
+          <w:rFonts w:ascii="Times New Roman" w:hAnsi="Times New Roman"/>
+          <w:sz w:val="28"/>
+          <w:szCs w:val="28"/>
+          <w:lang w:val="uk-UA"/>
+        </w:rPr>
+        <w:t>плейлист</w:t>
+      </w:r>
+      <w:proofErr w:type="spellEnd"/>
       <w:r>
         <w:rPr>
           <w:rFonts w:ascii="Times New Roman" w:hAnsi="Times New Roman"/>
@@ -9455,8 +10226,19 @@
           <w:szCs w:val="28"/>
           <w:lang w:val="uk-UA"/>
         </w:rPr>
-        <w:t>Створити новий плейлист</w:t>
-      </w:r>
+        <w:t xml:space="preserve">Створити новий </w:t>
+      </w:r>
+      <w:proofErr w:type="spellStart"/>
+      <w:r>
+        <w:rPr>
+          <w:rFonts w:ascii="Times New Roman" w:hAnsi="Times New Roman"/>
+          <w:sz w:val="28"/>
+          <w:szCs w:val="28"/>
+          <w:lang w:val="uk-UA"/>
+        </w:rPr>
+        <w:t>плейлист</w:t>
+      </w:r>
+      <w:proofErr w:type="spellEnd"/>
       <w:r>
         <w:rPr>
           <w:rFonts w:ascii="Times New Roman" w:hAnsi="Times New Roman"/>
@@ -9500,8 +10282,19 @@
           <w:szCs w:val="28"/>
           <w:lang w:val="uk-UA"/>
         </w:rPr>
-        <w:t>Якщо обрана операція «Редагувати існуючий плейлист</w:t>
-      </w:r>
+        <w:t xml:space="preserve">Якщо обрана операція «Редагувати існуючий </w:t>
+      </w:r>
+      <w:proofErr w:type="spellStart"/>
+      <w:r>
+        <w:rPr>
+          <w:rFonts w:ascii="Times New Roman" w:hAnsi="Times New Roman"/>
+          <w:sz w:val="28"/>
+          <w:szCs w:val="28"/>
+          <w:lang w:val="uk-UA"/>
+        </w:rPr>
+        <w:t>плейлист</w:t>
+      </w:r>
+      <w:proofErr w:type="spellEnd"/>
       <w:r>
         <w:rPr>
           <w:rFonts w:ascii="Times New Roman" w:hAnsi="Times New Roman"/>
@@ -9536,8 +10329,19 @@
           <w:szCs w:val="28"/>
           <w:lang w:val="uk-UA"/>
         </w:rPr>
-        <w:t>Редагувати існуючий плейлист</w:t>
-      </w:r>
+        <w:t xml:space="preserve">Редагувати існуючий </w:t>
+      </w:r>
+      <w:proofErr w:type="spellStart"/>
+      <w:r>
+        <w:rPr>
+          <w:rFonts w:ascii="Times New Roman" w:hAnsi="Times New Roman"/>
+          <w:sz w:val="28"/>
+          <w:szCs w:val="28"/>
+          <w:lang w:val="uk-UA"/>
+        </w:rPr>
+        <w:t>плейлист</w:t>
+      </w:r>
+      <w:proofErr w:type="spellEnd"/>
       <w:r>
         <w:rPr>
           <w:rFonts w:ascii="Times New Roman" w:hAnsi="Times New Roman"/>
@@ -9581,8 +10385,19 @@
           <w:szCs w:val="28"/>
           <w:lang w:val="uk-UA"/>
         </w:rPr>
-        <w:t>Якщо обрана операція «Редагувати вміст плейлиста</w:t>
-      </w:r>
+        <w:t xml:space="preserve">Якщо обрана операція «Редагувати вміст </w:t>
+      </w:r>
+      <w:proofErr w:type="spellStart"/>
+      <w:r>
+        <w:rPr>
+          <w:rFonts w:ascii="Times New Roman" w:hAnsi="Times New Roman"/>
+          <w:sz w:val="28"/>
+          <w:szCs w:val="28"/>
+          <w:lang w:val="uk-UA"/>
+        </w:rPr>
+        <w:t>плейлиста</w:t>
+      </w:r>
+      <w:proofErr w:type="spellEnd"/>
       <w:r>
         <w:rPr>
           <w:rFonts w:ascii="Times New Roman" w:hAnsi="Times New Roman"/>
@@ -9617,8 +10432,19 @@
           <w:szCs w:val="28"/>
           <w:lang w:val="uk-UA"/>
         </w:rPr>
-        <w:t>Редагувати вміст плейлиста</w:t>
-      </w:r>
+        <w:t xml:space="preserve">Редагувати вміст </w:t>
+      </w:r>
+      <w:proofErr w:type="spellStart"/>
+      <w:r>
+        <w:rPr>
+          <w:rFonts w:ascii="Times New Roman" w:hAnsi="Times New Roman"/>
+          <w:sz w:val="28"/>
+          <w:szCs w:val="28"/>
+          <w:lang w:val="uk-UA"/>
+        </w:rPr>
+        <w:t>плейлиста</w:t>
+      </w:r>
+      <w:proofErr w:type="spellEnd"/>
       <w:r>
         <w:rPr>
           <w:rFonts w:ascii="Times New Roman" w:hAnsi="Times New Roman"/>
@@ -9662,8 +10488,19 @@
           <w:szCs w:val="28"/>
           <w:lang w:val="uk-UA"/>
         </w:rPr>
-        <w:t>Якщо обрана операція «Видалити плейлист</w:t>
-      </w:r>
+        <w:t xml:space="preserve">Якщо обрана операція «Видалити </w:t>
+      </w:r>
+      <w:proofErr w:type="spellStart"/>
+      <w:r>
+        <w:rPr>
+          <w:rFonts w:ascii="Times New Roman" w:hAnsi="Times New Roman"/>
+          <w:sz w:val="28"/>
+          <w:szCs w:val="28"/>
+          <w:lang w:val="uk-UA"/>
+        </w:rPr>
+        <w:t>плейлист</w:t>
+      </w:r>
+      <w:proofErr w:type="spellEnd"/>
       <w:r>
         <w:rPr>
           <w:rFonts w:ascii="Times New Roman" w:hAnsi="Times New Roman"/>
@@ -9698,8 +10535,19 @@
           <w:szCs w:val="28"/>
           <w:lang w:val="uk-UA"/>
         </w:rPr>
-        <w:t>Видалити плейлист</w:t>
-      </w:r>
+        <w:t xml:space="preserve">Видалити </w:t>
+      </w:r>
+      <w:proofErr w:type="spellStart"/>
+      <w:r>
+        <w:rPr>
+          <w:rFonts w:ascii="Times New Roman" w:hAnsi="Times New Roman"/>
+          <w:sz w:val="28"/>
+          <w:szCs w:val="28"/>
+          <w:lang w:val="uk-UA"/>
+        </w:rPr>
+        <w:t>плейлист</w:t>
+      </w:r>
+      <w:proofErr w:type="spellEnd"/>
       <w:r>
         <w:rPr>
           <w:rFonts w:ascii="Times New Roman" w:hAnsi="Times New Roman"/>
@@ -9788,9 +10636,6 @@
     <w:p>
       <w:pPr>
         <w:pStyle w:val="a9"/>
-        <w:pBdr>
-          <w:right w:val="nil"/>
-        </w:pBdr>
         <w:tabs>
           <w:tab w:val="left" w:pos="720"/>
           <w:tab w:val="left" w:pos="1440"/>
@@ -9830,8 +10675,19 @@
           <w:szCs w:val="28"/>
           <w:lang w:val="uk-UA"/>
         </w:rPr>
-        <w:t>Створити новий плейлист</w:t>
-      </w:r>
+        <w:t xml:space="preserve">Створити новий </w:t>
+      </w:r>
+      <w:proofErr w:type="spellStart"/>
+      <w:r>
+        <w:rPr>
+          <w:rFonts w:ascii="Times New Roman" w:hAnsi="Times New Roman"/>
+          <w:sz w:val="28"/>
+          <w:szCs w:val="28"/>
+          <w:lang w:val="uk-UA"/>
+        </w:rPr>
+        <w:t>плейлист</w:t>
+      </w:r>
+      <w:proofErr w:type="spellEnd"/>
       <w:r>
         <w:rPr>
           <w:rFonts w:ascii="Times New Roman" w:hAnsi="Times New Roman"/>
@@ -9845,9 +10701,6 @@
     <w:p>
       <w:pPr>
         <w:pStyle w:val="a9"/>
-        <w:pBdr>
-          <w:right w:val="nil"/>
-        </w:pBdr>
         <w:tabs>
           <w:tab w:val="left" w:pos="720"/>
           <w:tab w:val="left" w:pos="1440"/>
@@ -9896,8 +10749,19 @@
           <w:szCs w:val="28"/>
           <w:lang w:val="uk-UA"/>
         </w:rPr>
-        <w:t>відкриває діалогове вікно по створенню нового плейлиста</w:t>
-      </w:r>
+        <w:t xml:space="preserve">відкриває діалогове вікно по створенню нового </w:t>
+      </w:r>
+      <w:proofErr w:type="spellStart"/>
+      <w:r>
+        <w:rPr>
+          <w:rFonts w:ascii="Times New Roman" w:hAnsi="Times New Roman"/>
+          <w:sz w:val="28"/>
+          <w:szCs w:val="28"/>
+          <w:lang w:val="uk-UA"/>
+        </w:rPr>
+        <w:t>плейлиста</w:t>
+      </w:r>
+      <w:proofErr w:type="spellEnd"/>
       <w:r>
         <w:rPr>
           <w:rFonts w:ascii="Times New Roman" w:hAnsi="Times New Roman"/>
@@ -9956,9 +10820,6 @@
     <w:p>
       <w:pPr>
         <w:pStyle w:val="a9"/>
-        <w:pBdr>
-          <w:right w:val="nil"/>
-        </w:pBdr>
         <w:tabs>
           <w:tab w:val="left" w:pos="720"/>
           <w:tab w:val="left" w:pos="1440"/>
@@ -10016,8 +10877,19 @@
           <w:szCs w:val="28"/>
           <w:lang w:val="uk-UA"/>
         </w:rPr>
-        <w:t>Редагувати існуючий плейлист</w:t>
-      </w:r>
+        <w:t xml:space="preserve">Редагувати існуючий </w:t>
+      </w:r>
+      <w:proofErr w:type="spellStart"/>
+      <w:r>
+        <w:rPr>
+          <w:rFonts w:ascii="Times New Roman" w:hAnsi="Times New Roman"/>
+          <w:sz w:val="28"/>
+          <w:szCs w:val="28"/>
+          <w:lang w:val="uk-UA"/>
+        </w:rPr>
+        <w:t>плейлист</w:t>
+      </w:r>
+      <w:proofErr w:type="spellEnd"/>
       <w:r>
         <w:rPr>
           <w:rFonts w:ascii="Times New Roman" w:hAnsi="Times New Roman"/>
@@ -10031,9 +10903,6 @@
     <w:p>
       <w:pPr>
         <w:pStyle w:val="a9"/>
-        <w:pBdr>
-          <w:right w:val="nil"/>
-        </w:pBdr>
         <w:tabs>
           <w:tab w:val="left" w:pos="720"/>
           <w:tab w:val="left" w:pos="1440"/>
@@ -10100,7 +10969,27 @@
           <w:szCs w:val="28"/>
           <w:lang w:val="uk-UA"/>
         </w:rPr>
-        <w:t xml:space="preserve"> плейлиста. Користувач заповнює усі необхідні поля т</w:t>
+        <w:t xml:space="preserve"> </w:t>
+      </w:r>
+      <w:proofErr w:type="spellStart"/>
+      <w:r>
+        <w:rPr>
+          <w:rFonts w:ascii="Times New Roman" w:hAnsi="Times New Roman"/>
+          <w:sz w:val="28"/>
+          <w:szCs w:val="28"/>
+          <w:lang w:val="uk-UA"/>
+        </w:rPr>
+        <w:t>плейлиста</w:t>
+      </w:r>
+      <w:proofErr w:type="spellEnd"/>
+      <w:r>
+        <w:rPr>
+          <w:rFonts w:ascii="Times New Roman" w:hAnsi="Times New Roman"/>
+          <w:sz w:val="28"/>
+          <w:szCs w:val="28"/>
+          <w:lang w:val="uk-UA"/>
+        </w:rPr>
+        <w:t>. Користувач заповнює усі необхідні поля т</w:t>
       </w:r>
       <w:r>
         <w:rPr>
@@ -10151,9 +11040,6 @@
     <w:p>
       <w:pPr>
         <w:pStyle w:val="a9"/>
-        <w:pBdr>
-          <w:right w:val="nil"/>
-        </w:pBdr>
         <w:tabs>
           <w:tab w:val="left" w:pos="720"/>
           <w:tab w:val="left" w:pos="1440"/>
@@ -10211,8 +11097,19 @@
           <w:szCs w:val="28"/>
           <w:lang w:val="uk-UA"/>
         </w:rPr>
-        <w:t>Редагувати вміст плейлиста</w:t>
-      </w:r>
+        <w:t xml:space="preserve">Редагувати вміст </w:t>
+      </w:r>
+      <w:proofErr w:type="spellStart"/>
+      <w:r>
+        <w:rPr>
+          <w:rFonts w:ascii="Times New Roman" w:hAnsi="Times New Roman"/>
+          <w:sz w:val="28"/>
+          <w:szCs w:val="28"/>
+          <w:lang w:val="uk-UA"/>
+        </w:rPr>
+        <w:t>плейлиста</w:t>
+      </w:r>
+      <w:proofErr w:type="spellEnd"/>
       <w:r>
         <w:rPr>
           <w:rFonts w:ascii="Times New Roman" w:hAnsi="Times New Roman"/>
@@ -10226,9 +11123,6 @@
     <w:p>
       <w:pPr>
         <w:pStyle w:val="a9"/>
-        <w:pBdr>
-          <w:right w:val="nil"/>
-        </w:pBdr>
         <w:tabs>
           <w:tab w:val="left" w:pos="720"/>
           <w:tab w:val="left" w:pos="1440"/>
@@ -10295,7 +11189,47 @@
           <w:szCs w:val="28"/>
           <w:lang w:val="uk-UA"/>
         </w:rPr>
-        <w:t xml:space="preserve"> плейлиста та обирає плейлист до якого він хоче добавити</w:t>
+        <w:t xml:space="preserve"> </w:t>
+      </w:r>
+      <w:proofErr w:type="spellStart"/>
+      <w:r>
+        <w:rPr>
+          <w:rFonts w:ascii="Times New Roman" w:hAnsi="Times New Roman"/>
+          <w:sz w:val="28"/>
+          <w:szCs w:val="28"/>
+          <w:lang w:val="uk-UA"/>
+        </w:rPr>
+        <w:t>плейлиста</w:t>
+      </w:r>
+      <w:proofErr w:type="spellEnd"/>
+      <w:r>
+        <w:rPr>
+          <w:rFonts w:ascii="Times New Roman" w:hAnsi="Times New Roman"/>
+          <w:sz w:val="28"/>
+          <w:szCs w:val="28"/>
+          <w:lang w:val="uk-UA"/>
+        </w:rPr>
+        <w:t xml:space="preserve"> та обирає </w:t>
+      </w:r>
+      <w:proofErr w:type="spellStart"/>
+      <w:r>
+        <w:rPr>
+          <w:rFonts w:ascii="Times New Roman" w:hAnsi="Times New Roman"/>
+          <w:sz w:val="28"/>
+          <w:szCs w:val="28"/>
+          <w:lang w:val="uk-UA"/>
+        </w:rPr>
+        <w:t>плейлист</w:t>
+      </w:r>
+      <w:proofErr w:type="spellEnd"/>
+      <w:r>
+        <w:rPr>
+          <w:rFonts w:ascii="Times New Roman" w:hAnsi="Times New Roman"/>
+          <w:sz w:val="28"/>
+          <w:szCs w:val="28"/>
+          <w:lang w:val="uk-UA"/>
+        </w:rPr>
+        <w:t xml:space="preserve"> до якого він хоче добавити</w:t>
       </w:r>
       <w:r>
         <w:rPr>
@@ -10364,9 +11298,6 @@
     <w:p>
       <w:pPr>
         <w:pStyle w:val="a9"/>
-        <w:pBdr>
-          <w:right w:val="nil"/>
-        </w:pBdr>
         <w:tabs>
           <w:tab w:val="left" w:pos="720"/>
           <w:tab w:val="left" w:pos="1440"/>
@@ -10424,8 +11355,19 @@
           <w:szCs w:val="28"/>
           <w:lang w:val="uk-UA"/>
         </w:rPr>
-        <w:t>Видалити плейлист</w:t>
-      </w:r>
+        <w:t xml:space="preserve">Видалити </w:t>
+      </w:r>
+      <w:proofErr w:type="spellStart"/>
+      <w:r>
+        <w:rPr>
+          <w:rFonts w:ascii="Times New Roman" w:hAnsi="Times New Roman"/>
+          <w:sz w:val="28"/>
+          <w:szCs w:val="28"/>
+          <w:lang w:val="uk-UA"/>
+        </w:rPr>
+        <w:t>плейлист</w:t>
+      </w:r>
+      <w:proofErr w:type="spellEnd"/>
       <w:r>
         <w:rPr>
           <w:rFonts w:ascii="Times New Roman" w:hAnsi="Times New Roman"/>
@@ -10439,9 +11381,6 @@
     <w:p>
       <w:pPr>
         <w:pStyle w:val="a9"/>
-        <w:pBdr>
-          <w:right w:val="nil"/>
-        </w:pBdr>
         <w:tabs>
           <w:tab w:val="left" w:pos="720"/>
           <w:tab w:val="left" w:pos="1440"/>
@@ -10490,7 +11429,27 @@
           <w:szCs w:val="28"/>
           <w:lang w:val="uk-UA"/>
         </w:rPr>
-        <w:t>видаляє обраний плейлист (Е-1</w:t>
+        <w:t xml:space="preserve">видаляє обраний </w:t>
+      </w:r>
+      <w:proofErr w:type="spellStart"/>
+      <w:r>
+        <w:rPr>
+          <w:rFonts w:ascii="Times New Roman" w:hAnsi="Times New Roman"/>
+          <w:sz w:val="28"/>
+          <w:szCs w:val="28"/>
+          <w:lang w:val="uk-UA"/>
+        </w:rPr>
+        <w:t>плейлист</w:t>
+      </w:r>
+      <w:proofErr w:type="spellEnd"/>
+      <w:r>
+        <w:rPr>
+          <w:rFonts w:ascii="Times New Roman" w:hAnsi="Times New Roman"/>
+          <w:sz w:val="28"/>
+          <w:szCs w:val="28"/>
+          <w:lang w:val="uk-UA"/>
+        </w:rPr>
+        <w:t xml:space="preserve"> (Е-1</w:t>
       </w:r>
       <w:r>
         <w:rPr>
@@ -10541,9 +11500,6 @@
     <w:p>
       <w:pPr>
         <w:pStyle w:val="a9"/>
-        <w:pBdr>
-          <w:right w:val="nil"/>
-        </w:pBdr>
         <w:tabs>
           <w:tab w:val="left" w:pos="720"/>
           <w:tab w:val="left" w:pos="1440"/>
@@ -10640,7 +11596,47 @@
           <w:szCs w:val="28"/>
           <w:lang w:val="uk-UA"/>
         </w:rPr>
-        <w:t xml:space="preserve">Поточний плейлист не існує або користувач не має прав по зміні даного плейлиста. </w:t>
+        <w:t xml:space="preserve">Поточний </w:t>
+      </w:r>
+      <w:proofErr w:type="spellStart"/>
+      <w:r>
+        <w:rPr>
+          <w:rFonts w:ascii="Times New Roman" w:hAnsi="Times New Roman"/>
+          <w:sz w:val="28"/>
+          <w:szCs w:val="28"/>
+          <w:lang w:val="uk-UA"/>
+        </w:rPr>
+        <w:t>плейлист</w:t>
+      </w:r>
+      <w:proofErr w:type="spellEnd"/>
+      <w:r>
+        <w:rPr>
+          <w:rFonts w:ascii="Times New Roman" w:hAnsi="Times New Roman"/>
+          <w:sz w:val="28"/>
+          <w:szCs w:val="28"/>
+          <w:lang w:val="uk-UA"/>
+        </w:rPr>
+        <w:t xml:space="preserve"> не існує або користувач не має прав по зміні даного </w:t>
+      </w:r>
+      <w:proofErr w:type="spellStart"/>
+      <w:r>
+        <w:rPr>
+          <w:rFonts w:ascii="Times New Roman" w:hAnsi="Times New Roman"/>
+          <w:sz w:val="28"/>
+          <w:szCs w:val="28"/>
+          <w:lang w:val="uk-UA"/>
+        </w:rPr>
+        <w:t>плейлиста</w:t>
+      </w:r>
+      <w:proofErr w:type="spellEnd"/>
+      <w:r>
+        <w:rPr>
+          <w:rFonts w:ascii="Times New Roman" w:hAnsi="Times New Roman"/>
+          <w:sz w:val="28"/>
+          <w:szCs w:val="28"/>
+          <w:lang w:val="uk-UA"/>
+        </w:rPr>
+        <w:t xml:space="preserve">. </w:t>
       </w:r>
       <w:r>
         <w:rPr>
@@ -10805,7 +11801,29 @@
           <w:szCs w:val="28"/>
           <w:lang w:val="uk-UA"/>
         </w:rPr>
-        <w:t>автоматичне перенаправлення на прецедент «Вхід у систему»</w:t>
+        <w:t xml:space="preserve">автоматичне </w:t>
+      </w:r>
+      <w:proofErr w:type="spellStart"/>
+      <w:r>
+        <w:rPr>
+          <w:rFonts w:ascii="Times New Roman" w:eastAsia="Times New Roman" w:hAnsi="Times New Roman" w:cs="Times New Roman"/>
+          <w:iCs/>
+          <w:sz w:val="28"/>
+          <w:szCs w:val="28"/>
+          <w:lang w:val="uk-UA"/>
+        </w:rPr>
+        <w:t>перенаправлення</w:t>
+      </w:r>
+      <w:proofErr w:type="spellEnd"/>
+      <w:r>
+        <w:rPr>
+          <w:rFonts w:ascii="Times New Roman" w:eastAsia="Times New Roman" w:hAnsi="Times New Roman" w:cs="Times New Roman"/>
+          <w:iCs/>
+          <w:sz w:val="28"/>
+          <w:szCs w:val="28"/>
+          <w:lang w:val="uk-UA"/>
+        </w:rPr>
+        <w:t xml:space="preserve"> на прецедент «Вхід у систему»</w:t>
       </w:r>
       <w:r>
         <w:rPr>
@@ -10918,25 +11936,26 @@
           <w:szCs w:val="28"/>
           <w:lang w:val="uk-UA"/>
         </w:rPr>
-        <w:t>увійшов у систему та п</w:t>
-      </w:r>
-      <w:r>
-        <w:rPr>
-          <w:rFonts w:ascii="Times New Roman" w:hAnsi="Times New Roman"/>
-          <w:sz w:val="28"/>
-          <w:szCs w:val="28"/>
-          <w:lang w:val="uk-UA"/>
-        </w:rPr>
-        <w:t>очинає взаємодіяти з функціоналом по пошуку треків</w:t>
-      </w:r>
-      <w:r>
-        <w:rPr>
-          <w:rFonts w:ascii="Times New Roman" w:hAnsi="Times New Roman"/>
-          <w:sz w:val="28"/>
-          <w:szCs w:val="28"/>
-          <w:lang w:val="uk-UA"/>
-        </w:rPr>
-        <w:t>. Можливі варіанти дій: «</w:t>
+        <w:t>увійшов у систему та починає взаємодіяти з функціоналом по пошуку треків</w:t>
+      </w:r>
+      <w:r>
+        <w:rPr>
+          <w:rFonts w:ascii="Times New Roman" w:hAnsi="Times New Roman"/>
+          <w:sz w:val="28"/>
+          <w:szCs w:val="28"/>
+          <w:lang w:val="uk-UA"/>
+        </w:rPr>
+        <w:t xml:space="preserve">. Можливі </w:t>
+      </w:r>
+      <w:r>
+        <w:rPr>
+          <w:rFonts w:ascii="Times New Roman" w:hAnsi="Times New Roman"/>
+          <w:sz w:val="28"/>
+          <w:szCs w:val="28"/>
+          <w:lang w:val="uk-UA"/>
+        </w:rPr>
+        <w:lastRenderedPageBreak/>
+        <w:t>варіанти дій: «</w:t>
       </w:r>
       <w:r>
         <w:rPr>
@@ -10963,43 +11982,7 @@
           <w:szCs w:val="28"/>
           <w:lang w:val="uk-UA"/>
         </w:rPr>
-        <w:t>, «</w:t>
-      </w:r>
-      <w:r>
-        <w:rPr>
-          <w:rFonts w:ascii="Times New Roman" w:hAnsi="Times New Roman"/>
-          <w:sz w:val="28"/>
-          <w:szCs w:val="28"/>
-          <w:lang w:val="uk-UA"/>
-        </w:rPr>
-        <w:t>Пошук по файлу</w:t>
-      </w:r>
-      <w:r>
-        <w:rPr>
-          <w:rFonts w:ascii="Times New Roman" w:hAnsi="Times New Roman"/>
-          <w:sz w:val="28"/>
-          <w:szCs w:val="28"/>
-          <w:lang w:val="uk-UA"/>
-        </w:rPr>
-        <w:t>», «</w:t>
-      </w:r>
-      <w:r>
-        <w:rPr>
-          <w:rFonts w:ascii="Times New Roman" w:hAnsi="Times New Roman"/>
-          <w:sz w:val="28"/>
-          <w:szCs w:val="28"/>
-          <w:lang w:val="uk-UA"/>
-        </w:rPr>
-        <w:t>Пошук рекомендованих</w:t>
-      </w:r>
-      <w:r>
-        <w:rPr>
-          <w:rFonts w:ascii="Times New Roman" w:hAnsi="Times New Roman"/>
-          <w:sz w:val="28"/>
-          <w:szCs w:val="28"/>
-          <w:lang w:val="uk-UA"/>
-        </w:rPr>
-        <w:t xml:space="preserve">», </w:t>
+        <w:t xml:space="preserve">, «Пошук по файлу», «Пошук рекомендованих», </w:t>
       </w:r>
       <w:r>
         <w:rPr>
@@ -11116,7 +12099,6 @@
           <w:szCs w:val="28"/>
           <w:lang w:val="uk-UA"/>
         </w:rPr>
-        <w:lastRenderedPageBreak/>
         <w:t>Якщо обрана операція «Пошук по файлу</w:t>
       </w:r>
       <w:r>
@@ -11198,25 +12180,7 @@
           <w:szCs w:val="28"/>
           <w:lang w:val="uk-UA"/>
         </w:rPr>
-        <w:t xml:space="preserve">Якщо обрана операція </w:t>
-      </w:r>
-      <w:r>
-        <w:rPr>
-          <w:rFonts w:ascii="Times New Roman" w:hAnsi="Times New Roman"/>
-          <w:sz w:val="28"/>
-          <w:szCs w:val="28"/>
-          <w:lang w:val="uk-UA"/>
-        </w:rPr>
-        <w:t>«</w:t>
-      </w:r>
-      <w:r>
-        <w:rPr>
-          <w:rFonts w:ascii="Times New Roman" w:hAnsi="Times New Roman"/>
-          <w:sz w:val="28"/>
-          <w:szCs w:val="28"/>
-          <w:lang w:val="uk-UA"/>
-        </w:rPr>
-        <w:t>Пошук рекомендованих</w:t>
+        <w:t>Якщо обрана операція «Пошук рекомендованих</w:t>
       </w:r>
       <w:r>
         <w:rPr>
@@ -11342,9 +12306,6 @@
     <w:p>
       <w:pPr>
         <w:pStyle w:val="a9"/>
-        <w:pBdr>
-          <w:right w:val="nil"/>
-        </w:pBdr>
         <w:tabs>
           <w:tab w:val="left" w:pos="720"/>
           <w:tab w:val="left" w:pos="1440"/>
@@ -11399,9 +12360,6 @@
     <w:p>
       <w:pPr>
         <w:pStyle w:val="a9"/>
-        <w:pBdr>
-          <w:right w:val="nil"/>
-        </w:pBdr>
         <w:tabs>
           <w:tab w:val="left" w:pos="720"/>
           <w:tab w:val="left" w:pos="1440"/>
@@ -11510,9 +12468,6 @@
     <w:p>
       <w:pPr>
         <w:pStyle w:val="a9"/>
-        <w:pBdr>
-          <w:right w:val="nil"/>
-        </w:pBdr>
         <w:tabs>
           <w:tab w:val="left" w:pos="720"/>
           <w:tab w:val="left" w:pos="1440"/>
@@ -11585,9 +12540,6 @@
     <w:p>
       <w:pPr>
         <w:pStyle w:val="a9"/>
-        <w:pBdr>
-          <w:right w:val="nil"/>
-        </w:pBdr>
         <w:tabs>
           <w:tab w:val="left" w:pos="720"/>
           <w:tab w:val="left" w:pos="1440"/>
@@ -11705,9 +12657,6 @@
     <w:p>
       <w:pPr>
         <w:pStyle w:val="a9"/>
-        <w:pBdr>
-          <w:right w:val="nil"/>
-        </w:pBdr>
         <w:tabs>
           <w:tab w:val="left" w:pos="720"/>
           <w:tab w:val="left" w:pos="1440"/>
@@ -11780,9 +12729,6 @@
     <w:p>
       <w:pPr>
         <w:pStyle w:val="a9"/>
-        <w:pBdr>
-          <w:right w:val="nil"/>
-        </w:pBdr>
         <w:tabs>
           <w:tab w:val="left" w:pos="720"/>
           <w:tab w:val="left" w:pos="1440"/>
@@ -11813,16 +12759,7 @@
           <w:szCs w:val="28"/>
           <w:lang w:val="uk-UA"/>
         </w:rPr>
-        <w:t xml:space="preserve">Користувач обирає розділ рекомендацій. Система взаємодіє з рекомендаційним двигуном та отримує список треків, який базується на вподобаннях користувача. </w:t>
-      </w:r>
-      <w:r>
-        <w:rPr>
-          <w:rFonts w:ascii="Times New Roman" w:hAnsi="Times New Roman"/>
-          <w:sz w:val="28"/>
-          <w:szCs w:val="28"/>
-          <w:lang w:val="uk-UA"/>
-        </w:rPr>
-        <w:t>П</w:t>
+        <w:t>Користувач обирає розділ рекомендацій. Система взаємодіє з рекомендаційним двигуном та отримує список треків, який базується на вподобаннях користувача. П</w:t>
       </w:r>
       <w:r>
         <w:rPr>
@@ -11854,7 +12791,7 @@
           <w:lang w:val="uk-UA"/>
         </w:rPr>
       </w:pPr>
-      <w:bookmarkStart w:id="4" w:name="_Toc3"/>
+      <w:bookmarkStart w:id="3" w:name="_Toc3"/>
       <w:r>
         <w:rPr>
           <w:rFonts w:eastAsia="Arial Unicode MS" w:cs="Arial Unicode MS"/>
@@ -11863,7 +12800,7 @@
         <w:lastRenderedPageBreak/>
         <w:t>ЗАПИТАННЯ ТА ВІДПОВІДІ</w:t>
       </w:r>
-      <w:bookmarkEnd w:id="4"/>
+      <w:bookmarkEnd w:id="3"/>
     </w:p>
     <w:p>
       <w:pPr>
@@ -11884,15 +12821,16 @@
           <w:bCs/>
           <w:lang w:val="uk-UA"/>
         </w:rPr>
-        <w:t>Що таке пряме та зворо</w:t>
-      </w:r>
+        <w:t xml:space="preserve">Що таке пряме та </w:t>
+      </w:r>
+      <w:proofErr w:type="spellStart"/>
       <w:r>
         <w:rPr>
           <w:b/>
           <w:bCs/>
           <w:lang w:val="uk-UA"/>
         </w:rPr>
-        <w:t>тн</w:t>
+        <w:t>зворо</w:t>
       </w:r>
       <w:r>
         <w:rPr>
@@ -11900,7 +12838,24 @@
           <w:bCs/>
           <w:lang w:val="uk-UA"/>
         </w:rPr>
-        <w:t>є проектування?</w:t>
+        <w:t>тн</w:t>
+      </w:r>
+      <w:r>
+        <w:rPr>
+          <w:b/>
+          <w:bCs/>
+          <w:lang w:val="uk-UA"/>
+        </w:rPr>
+        <w:t>є</w:t>
+      </w:r>
+      <w:proofErr w:type="spellEnd"/>
+      <w:r>
+        <w:rPr>
+          <w:b/>
+          <w:bCs/>
+          <w:lang w:val="uk-UA"/>
+        </w:rPr>
+        <w:t xml:space="preserve"> проектування?</w:t>
       </w:r>
     </w:p>
     <w:p>
@@ -11916,20 +12871,52 @@
           <w:bCs/>
           <w:lang w:val="uk-UA"/>
         </w:rPr>
-        <w:t>Пряме проектування (f</w:t>
-      </w:r>
+        <w:t>Пряме проектування (</w:t>
+      </w:r>
+      <w:proofErr w:type="spellStart"/>
       <w:r>
         <w:rPr>
           <w:bCs/>
           <w:lang w:val="uk-UA"/>
         </w:rPr>
-        <w:t xml:space="preserve">orward engineering) - це процес </w:t>
+        <w:t>f</w:t>
       </w:r>
       <w:r>
         <w:rPr>
           <w:bCs/>
           <w:lang w:val="uk-UA"/>
         </w:rPr>
+        <w:t>orward</w:t>
+      </w:r>
+      <w:proofErr w:type="spellEnd"/>
+      <w:r>
+        <w:rPr>
+          <w:bCs/>
+          <w:lang w:val="uk-UA"/>
+        </w:rPr>
+        <w:t xml:space="preserve"> </w:t>
+      </w:r>
+      <w:proofErr w:type="spellStart"/>
+      <w:r>
+        <w:rPr>
+          <w:bCs/>
+          <w:lang w:val="uk-UA"/>
+        </w:rPr>
+        <w:t>engineering</w:t>
+      </w:r>
+      <w:proofErr w:type="spellEnd"/>
+      <w:r>
+        <w:rPr>
+          <w:bCs/>
+          <w:lang w:val="uk-UA"/>
+        </w:rPr>
+        <w:t xml:space="preserve">) - це процес </w:t>
+      </w:r>
+      <w:r>
+        <w:rPr>
+          <w:bCs/>
+          <w:lang w:val="uk-UA"/>
+        </w:rPr>
         <w:t xml:space="preserve">трансформації моделі в </w:t>
       </w:r>
       <w:r>
@@ -11979,13 +12966,29 @@
           <w:bCs/>
           <w:lang w:val="uk-UA"/>
         </w:rPr>
-        <w:t>й об'ектно-орієнтованний підхід в програмуванні</w:t>
-      </w:r>
+        <w:t xml:space="preserve">й </w:t>
+      </w:r>
+      <w:proofErr w:type="spellStart"/>
       <w:r>
         <w:rPr>
           <w:bCs/>
           <w:lang w:val="uk-UA"/>
         </w:rPr>
+        <w:t>об'ектно-орієнтованний</w:t>
+      </w:r>
+      <w:proofErr w:type="spellEnd"/>
+      <w:r>
+        <w:rPr>
+          <w:bCs/>
+          <w:lang w:val="uk-UA"/>
+        </w:rPr>
+        <w:t xml:space="preserve"> підхід в програмуванні</w:t>
+      </w:r>
+      <w:r>
+        <w:rPr>
+          <w:bCs/>
+          <w:lang w:val="uk-UA"/>
+        </w:rPr>
         <w:t>.</w:t>
       </w:r>
     </w:p>
@@ -12002,14 +13005,46 @@
           <w:bCs/>
           <w:lang w:val="uk-UA"/>
         </w:rPr>
-        <w:t>Зворотне проектування (r</w:t>
-      </w:r>
+        <w:t>Зворотне проектування (</w:t>
+      </w:r>
+      <w:proofErr w:type="spellStart"/>
       <w:r>
         <w:rPr>
           <w:bCs/>
           <w:lang w:val="uk-UA"/>
         </w:rPr>
-        <w:t xml:space="preserve">everse engineering) - це процес </w:t>
+        <w:t>r</w:t>
+      </w:r>
+      <w:r>
+        <w:rPr>
+          <w:bCs/>
+          <w:lang w:val="uk-UA"/>
+        </w:rPr>
+        <w:t>everse</w:t>
+      </w:r>
+      <w:proofErr w:type="spellEnd"/>
+      <w:r>
+        <w:rPr>
+          <w:bCs/>
+          <w:lang w:val="uk-UA"/>
+        </w:rPr>
+        <w:t xml:space="preserve"> </w:t>
+      </w:r>
+      <w:proofErr w:type="spellStart"/>
+      <w:r>
+        <w:rPr>
+          <w:bCs/>
+          <w:lang w:val="uk-UA"/>
+        </w:rPr>
+        <w:t>engineering</w:t>
+      </w:r>
+      <w:proofErr w:type="spellEnd"/>
+      <w:r>
+        <w:rPr>
+          <w:bCs/>
+          <w:lang w:val="uk-UA"/>
+        </w:rPr>
+        <w:t xml:space="preserve">) - це процес </w:t>
       </w:r>
       <w:r>
         <w:rPr>
@@ -12220,7 +13255,6 @@
     <w:p>
       <w:pPr>
         <w:spacing w:line="288" w:lineRule="auto"/>
-        <w:ind w:left="295"/>
         <w:rPr>
           <w:bCs/>
           <w:lang w:val="uk-UA"/>
@@ -12342,7 +13376,6 @@
     <w:p>
       <w:pPr>
         <w:spacing w:line="288" w:lineRule="auto"/>
-        <w:ind w:left="295"/>
         <w:rPr>
           <w:bCs/>
           <w:lang w:val="uk-UA"/>
@@ -12487,40 +13520,6 @@
           <w:lang w:val="uk-UA"/>
         </w:rPr>
         <w:t>.</w:t>
-      </w:r>
-    </w:p>
-    <w:p>
-      <w:pPr>
-        <w:spacing w:line="288" w:lineRule="auto"/>
-        <w:ind w:left="295"/>
-        <w:rPr>
-          <w:bCs/>
-          <w:lang w:val="uk-UA"/>
-        </w:rPr>
-      </w:pPr>
-      <w:r>
-        <w:rPr>
-          <w:bCs/>
-          <w:lang w:val="uk-UA"/>
-        </w:rPr>
-        <w:t>.</w:t>
-      </w:r>
-    </w:p>
-    <w:p>
-      <w:pPr>
-        <w:spacing w:after="0" w:line="240" w:lineRule="auto"/>
-        <w:jc w:val="left"/>
-        <w:rPr>
-          <w:bCs/>
-          <w:lang w:val="uk-UA"/>
-        </w:rPr>
-      </w:pPr>
-      <w:r>
-        <w:rPr>
-          <w:bCs/>
-          <w:lang w:val="uk-UA"/>
-        </w:rPr>
-        <w:br w:type="page"/>
       </w:r>
     </w:p>
     <w:p>
@@ -12552,6 +13551,7 @@
           <w:bCs/>
           <w:lang w:val="uk-UA"/>
         </w:rPr>
+        <w:lastRenderedPageBreak/>
         <w:t xml:space="preserve">З яких етапів складається </w:t>
       </w:r>
       <w:r>
@@ -12764,7 +13764,21 @@
         <w:rPr>
           <w:lang w:val="uk-UA"/>
         </w:rPr>
-        <w:t>Якщо певна дія (наприклад, вхід у систему), виконується майже щоразу в різних потоках навіть у різних акторів, краще винести її в окремий потік та зробити прецедентом певного актора-батька. Це збільшить «читабельність» діаграми та її опису, а у майбутньому програма, створена за діаграмою, буде більш раціональную, адже певна послідовність дій буде зберігатись у пам’яті лише один раз.</w:t>
+        <w:t xml:space="preserve">Якщо певна дія (наприклад, вхід у систему), виконується майже щоразу в різних потоках навіть у різних акторів, краще винести її в окремий потік та зробити прецедентом певного актора-батька. Це збільшить «читабельність» діаграми та її опису, а у майбутньому програма, створена за діаграмою, буде більш </w:t>
+      </w:r>
+      <w:proofErr w:type="spellStart"/>
+      <w:r>
+        <w:rPr>
+          <w:lang w:val="uk-UA"/>
+        </w:rPr>
+        <w:t>раціональную</w:t>
+      </w:r>
+      <w:proofErr w:type="spellEnd"/>
+      <w:r>
+        <w:rPr>
+          <w:lang w:val="uk-UA"/>
+        </w:rPr>
+        <w:t>, адже певна послідовність дій буде зберігатись у пам’яті лише один раз.</w:t>
       </w:r>
     </w:p>
     <w:p>
@@ -12801,7 +13815,49 @@
         <w:rPr>
           <w:lang w:val="uk-UA"/>
         </w:rPr>
-        <w:t>У випадку, коли у дії користувача викликають певну помилку в системі (наприклад, неправльні дані для авторизації не дають можливості авторизуватись), повинна бути передбачена альтернативна поведінка системи, щоб программа працювала коректно на будь-яких вхідних даних (на данному прикладі, повинно з’явитись повідомлення про помилку та пропозиція ввести дані ще раз).</w:t>
+        <w:t xml:space="preserve">У випадку, коли у дії користувача викликають певну помилку в системі (наприклад, </w:t>
+      </w:r>
+      <w:proofErr w:type="spellStart"/>
+      <w:r>
+        <w:rPr>
+          <w:lang w:val="uk-UA"/>
+        </w:rPr>
+        <w:t>неправльні</w:t>
+      </w:r>
+      <w:proofErr w:type="spellEnd"/>
+      <w:r>
+        <w:rPr>
+          <w:lang w:val="uk-UA"/>
+        </w:rPr>
+        <w:t xml:space="preserve"> дані для авторизації не дають можливості авторизуватись), повинна бути передбачена альтернативна поведінка системи, щоб </w:t>
+      </w:r>
+      <w:proofErr w:type="spellStart"/>
+      <w:r>
+        <w:rPr>
+          <w:lang w:val="uk-UA"/>
+        </w:rPr>
+        <w:t>программа</w:t>
+      </w:r>
+      <w:proofErr w:type="spellEnd"/>
+      <w:r>
+        <w:rPr>
+          <w:lang w:val="uk-UA"/>
+        </w:rPr>
+        <w:t xml:space="preserve"> працювала коректно на будь-яких вхідних даних (на </w:t>
+      </w:r>
+      <w:proofErr w:type="spellStart"/>
+      <w:r>
+        <w:rPr>
+          <w:lang w:val="uk-UA"/>
+        </w:rPr>
+        <w:t>данному</w:t>
+      </w:r>
+      <w:proofErr w:type="spellEnd"/>
+      <w:r>
+        <w:rPr>
+          <w:lang w:val="uk-UA"/>
+        </w:rPr>
+        <w:t xml:space="preserve"> прикладі, повинно з’явитись повідомлення про помилку та пропозиція ввести дані ще раз).</w:t>
       </w:r>
     </w:p>
     <w:p>
@@ -12838,8 +13894,24 @@
         <w:rPr>
           <w:lang w:val="uk-UA"/>
         </w:rPr>
-        <w:t>Якщо виконання потоку дій потребує певних умов, це треба вказати при описі діаграми. Наприклад, у системі онлайн-магазину покупець не може зробити замовлення, якщо він не авторизований у системі. Тому коли він обирає дію «Зробити замовлення», спочатку повинен виконатись потік «Авторизуватись». Це і є передумова.</w:t>
-      </w:r>
+        <w:t xml:space="preserve">Якщо виконання потоку дій потребує певних умов, це треба вказати при описі діаграми. Наприклад, у системі </w:t>
+      </w:r>
+      <w:proofErr w:type="spellStart"/>
+      <w:r>
+        <w:rPr>
+          <w:lang w:val="uk-UA"/>
+        </w:rPr>
+        <w:t>онлайн-магазину</w:t>
+      </w:r>
+      <w:proofErr w:type="spellEnd"/>
+      <w:r>
+        <w:rPr>
+          <w:lang w:val="uk-UA"/>
+        </w:rPr>
+        <w:t xml:space="preserve"> покупець не може зробити замовлення, якщо він не авторизований у системі. Тому коли він обирає дію «Зробити замовлення», спочатку повинен виконатись потік «Авторизуватись». Це і є передумова.</w:t>
+      </w:r>
+      <w:bookmarkStart w:id="4" w:name="_GoBack"/>
+      <w:bookmarkEnd w:id="4"/>
     </w:p>
     <w:p>
       <w:pPr>
@@ -12932,9 +14004,12 @@
       </w:r>
     </w:p>
     <w:sectPr>
+      <w:footerReference w:type="default" r:id="rId14"/>
       <w:pgSz w:w="11900" w:h="16840"/>
       <w:pgMar w:top="1134" w:right="850" w:bottom="1134" w:left="1701" w:header="708" w:footer="708" w:gutter="0"/>
       <w:cols w:space="720"/>
+      <w:titlePg/>
+      <w:docGrid w:linePitch="381"/>
     </w:sectPr>
   </w:body>
 </w:document>
@@ -12963,6 +14038,51 @@
     </w:p>
   </w:endnote>
 </w:endnotes>
+</file>
+
+<file path=word/footer1.xml><?xml version="1.0" encoding="utf-8"?>
+<w:ftr xmlns:wpc="http://schemas.microsoft.com/office/word/2010/wordprocessingCanvas" xmlns:mc="http://schemas.openxmlformats.org/markup-compatibility/2006" xmlns:o="urn:schemas-microsoft-com:office:office" xmlns:r="http://schemas.openxmlformats.org/officeDocument/2006/relationships" xmlns:m="http://schemas.openxmlformats.org/officeDocument/2006/math" xmlns:v="urn:schemas-microsoft-com:vml" xmlns:wp14="http://schemas.microsoft.com/office/word/2010/wordprocessingDrawing" xmlns:wp="http://schemas.openxmlformats.org/drawingml/2006/wordprocessingDrawing" xmlns:w10="urn:schemas-microsoft-com:office:word" xmlns:w="http://schemas.openxmlformats.org/wordprocessingml/2006/main" xmlns:w14="http://schemas.microsoft.com/office/word/2010/wordml" xmlns:wpg="http://schemas.microsoft.com/office/word/2010/wordprocessingGroup" xmlns:wpi="http://schemas.microsoft.com/office/word/2010/wordprocessingInk" xmlns:wne="http://schemas.microsoft.com/office/word/2006/wordml" xmlns:wps="http://schemas.microsoft.com/office/word/2010/wordprocessingShape" mc:Ignorable="w14 wp14">
+  <w:sdt>
+    <w:sdtPr>
+      <w:id w:val="2070227088"/>
+      <w:docPartObj>
+        <w:docPartGallery w:val="Page Numbers (Bottom of Page)"/>
+        <w:docPartUnique/>
+      </w:docPartObj>
+    </w:sdtPr>
+    <w:sdtContent>
+      <w:p>
+        <w:pPr>
+          <w:pStyle w:val="af"/>
+          <w:jc w:val="right"/>
+        </w:pPr>
+        <w:r>
+          <w:fldChar w:fldCharType="begin"/>
+        </w:r>
+        <w:r>
+          <w:instrText>PAGE   \* MERGEFORMAT</w:instrText>
+        </w:r>
+        <w:r>
+          <w:fldChar w:fldCharType="separate"/>
+        </w:r>
+        <w:r>
+          <w:rPr>
+            <w:noProof/>
+          </w:rPr>
+          <w:t>2</w:t>
+        </w:r>
+        <w:r>
+          <w:fldChar w:fldCharType="end"/>
+        </w:r>
+      </w:p>
+    </w:sdtContent>
+  </w:sdt>
+  <w:p>
+    <w:pPr>
+      <w:pStyle w:val="af"/>
+    </w:pPr>
+  </w:p>
+</w:ftr>
 </file>
 
 <file path=word/footnotes.xml><?xml version="1.0" encoding="utf-8"?>
@@ -16062,7 +17182,7 @@
     <w:abstractNumId w:val="10"/>
     <w:lvlOverride w:ilvl="0">
       <w:startOverride w:val="1"/>
-      <w:lvl w:ilvl="0" w:tplc="AD449862">
+      <w:lvl w:ilvl="0" w:tplc="FFC6E5F0">
         <w:start w:val="1"/>
         <w:numFmt w:val="decimal"/>
         <w:lvlText w:val="%1."/>
@@ -16093,7 +17213,7 @@
     </w:lvlOverride>
     <w:lvlOverride w:ilvl="1">
       <w:startOverride w:val="1"/>
-      <w:lvl w:ilvl="1" w:tplc="4BE0478A">
+      <w:lvl w:ilvl="1" w:tplc="DF4ADD22">
         <w:start w:val="1"/>
         <w:numFmt w:val="decimal"/>
         <w:lvlText w:val="%2."/>
@@ -16123,7 +17243,7 @@
     </w:lvlOverride>
     <w:lvlOverride w:ilvl="2">
       <w:startOverride w:val="1"/>
-      <w:lvl w:ilvl="2" w:tplc="EEEEE3C8">
+      <w:lvl w:ilvl="2" w:tplc="FB6C1EF4">
         <w:start w:val="1"/>
         <w:numFmt w:val="decimal"/>
         <w:lvlText w:val="%3."/>
@@ -16153,7 +17273,7 @@
     </w:lvlOverride>
     <w:lvlOverride w:ilvl="3">
       <w:startOverride w:val="1"/>
-      <w:lvl w:ilvl="3" w:tplc="2DA22000">
+      <w:lvl w:ilvl="3" w:tplc="B8ECB8DE">
         <w:start w:val="1"/>
         <w:numFmt w:val="decimal"/>
         <w:lvlText w:val="%4."/>
@@ -16183,7 +17303,7 @@
     </w:lvlOverride>
     <w:lvlOverride w:ilvl="4">
       <w:startOverride w:val="1"/>
-      <w:lvl w:ilvl="4" w:tplc="F79CBB48">
+      <w:lvl w:ilvl="4" w:tplc="C9E6386C">
         <w:start w:val="1"/>
         <w:numFmt w:val="decimal"/>
         <w:lvlText w:val="%5."/>
@@ -16213,7 +17333,7 @@
     </w:lvlOverride>
     <w:lvlOverride w:ilvl="5">
       <w:startOverride w:val="1"/>
-      <w:lvl w:ilvl="5" w:tplc="67BCFA5C">
+      <w:lvl w:ilvl="5" w:tplc="F2F686C2">
         <w:start w:val="1"/>
         <w:numFmt w:val="decimal"/>
         <w:lvlText w:val="%6."/>
@@ -16243,7 +17363,7 @@
     </w:lvlOverride>
     <w:lvlOverride w:ilvl="6">
       <w:startOverride w:val="1"/>
-      <w:lvl w:ilvl="6" w:tplc="59E4F49C">
+      <w:lvl w:ilvl="6" w:tplc="59BC0B24">
         <w:start w:val="1"/>
         <w:numFmt w:val="decimal"/>
         <w:lvlText w:val="%7."/>
@@ -16273,7 +17393,7 @@
     </w:lvlOverride>
     <w:lvlOverride w:ilvl="7">
       <w:startOverride w:val="1"/>
-      <w:lvl w:ilvl="7" w:tplc="AA60C996">
+      <w:lvl w:ilvl="7" w:tplc="A56A4650">
         <w:start w:val="1"/>
         <w:numFmt w:val="decimal"/>
         <w:lvlText w:val="%8."/>
@@ -16303,7 +17423,7 @@
     </w:lvlOverride>
     <w:lvlOverride w:ilvl="8">
       <w:startOverride w:val="1"/>
-      <w:lvl w:ilvl="8" w:tplc="FB22D632">
+      <w:lvl w:ilvl="8" w:tplc="DBEC90B8">
         <w:start w:val="1"/>
         <w:numFmt w:val="decimal"/>
         <w:lvlText w:val="%9."/>
@@ -16738,6 +17858,64 @@
       <w:contextualSpacing/>
     </w:pPr>
   </w:style>
+  <w:style w:type="paragraph" w:styleId="ad">
+    <w:name w:val="header"/>
+    <w:basedOn w:val="a2"/>
+    <w:link w:val="ae"/>
+    <w:uiPriority w:val="99"/>
+    <w:unhideWhenUsed/>
+    <w:rsid w:val="001861C2"/>
+    <w:pPr>
+      <w:tabs>
+        <w:tab w:val="center" w:pos="4677"/>
+        <w:tab w:val="right" w:pos="9355"/>
+      </w:tabs>
+      <w:spacing w:after="0" w:line="240" w:lineRule="auto"/>
+    </w:pPr>
+  </w:style>
+  <w:style w:type="character" w:customStyle="1" w:styleId="ae">
+    <w:name w:val="Верхний колонтитул Знак"/>
+    <w:basedOn w:val="a3"/>
+    <w:link w:val="ad"/>
+    <w:uiPriority w:val="99"/>
+    <w:rsid w:val="001861C2"/>
+    <w:rPr>
+      <w:rFonts w:cs="Arial Unicode MS"/>
+      <w:color w:val="000000"/>
+      <w:sz w:val="28"/>
+      <w:szCs w:val="28"/>
+      <w:u w:color="000000"/>
+    </w:rPr>
+  </w:style>
+  <w:style w:type="paragraph" w:styleId="af">
+    <w:name w:val="footer"/>
+    <w:basedOn w:val="a2"/>
+    <w:link w:val="af0"/>
+    <w:uiPriority w:val="99"/>
+    <w:unhideWhenUsed/>
+    <w:rsid w:val="001861C2"/>
+    <w:pPr>
+      <w:tabs>
+        <w:tab w:val="center" w:pos="4677"/>
+        <w:tab w:val="right" w:pos="9355"/>
+      </w:tabs>
+      <w:spacing w:after="0" w:line="240" w:lineRule="auto"/>
+    </w:pPr>
+  </w:style>
+  <w:style w:type="character" w:customStyle="1" w:styleId="af0">
+    <w:name w:val="Нижний колонтитул Знак"/>
+    <w:basedOn w:val="a3"/>
+    <w:link w:val="af"/>
+    <w:uiPriority w:val="99"/>
+    <w:rsid w:val="001861C2"/>
+    <w:rPr>
+      <w:rFonts w:cs="Arial Unicode MS"/>
+      <w:color w:val="000000"/>
+      <w:sz w:val="28"/>
+      <w:szCs w:val="28"/>
+      <w:u w:color="000000"/>
+    </w:rPr>
+  </w:style>
 </w:styles>
 </file>
 
@@ -17134,6 +18312,64 @@
       <w:ind w:left="720"/>
       <w:contextualSpacing/>
     </w:pPr>
+  </w:style>
+  <w:style w:type="paragraph" w:styleId="ad">
+    <w:name w:val="header"/>
+    <w:basedOn w:val="a2"/>
+    <w:link w:val="ae"/>
+    <w:uiPriority w:val="99"/>
+    <w:unhideWhenUsed/>
+    <w:rsid w:val="001861C2"/>
+    <w:pPr>
+      <w:tabs>
+        <w:tab w:val="center" w:pos="4677"/>
+        <w:tab w:val="right" w:pos="9355"/>
+      </w:tabs>
+      <w:spacing w:after="0" w:line="240" w:lineRule="auto"/>
+    </w:pPr>
+  </w:style>
+  <w:style w:type="character" w:customStyle="1" w:styleId="ae">
+    <w:name w:val="Верхний колонтитул Знак"/>
+    <w:basedOn w:val="a3"/>
+    <w:link w:val="ad"/>
+    <w:uiPriority w:val="99"/>
+    <w:rsid w:val="001861C2"/>
+    <w:rPr>
+      <w:rFonts w:cs="Arial Unicode MS"/>
+      <w:color w:val="000000"/>
+      <w:sz w:val="28"/>
+      <w:szCs w:val="28"/>
+      <w:u w:color="000000"/>
+    </w:rPr>
+  </w:style>
+  <w:style w:type="paragraph" w:styleId="af">
+    <w:name w:val="footer"/>
+    <w:basedOn w:val="a2"/>
+    <w:link w:val="af0"/>
+    <w:uiPriority w:val="99"/>
+    <w:unhideWhenUsed/>
+    <w:rsid w:val="001861C2"/>
+    <w:pPr>
+      <w:tabs>
+        <w:tab w:val="center" w:pos="4677"/>
+        <w:tab w:val="right" w:pos="9355"/>
+      </w:tabs>
+      <w:spacing w:after="0" w:line="240" w:lineRule="auto"/>
+    </w:pPr>
+  </w:style>
+  <w:style w:type="character" w:customStyle="1" w:styleId="af0">
+    <w:name w:val="Нижний колонтитул Знак"/>
+    <w:basedOn w:val="a3"/>
+    <w:link w:val="af"/>
+    <w:uiPriority w:val="99"/>
+    <w:rsid w:val="001861C2"/>
+    <w:rPr>
+      <w:rFonts w:cs="Arial Unicode MS"/>
+      <w:color w:val="000000"/>
+      <w:sz w:val="28"/>
+      <w:szCs w:val="28"/>
+      <w:u w:color="000000"/>
+    </w:rPr>
   </w:style>
 </w:styles>
 </file>
@@ -18246,7 +19482,7 @@
 </file>
 
 <file path=customXml/itemProps1.xml><?xml version="1.0" encoding="utf-8"?>
-<ds:datastoreItem xmlns:ds="http://schemas.openxmlformats.org/officeDocument/2006/customXml" ds:itemID="{D5BEA6D6-FE18-4148-8C18-7D70EE366336}">
+<ds:datastoreItem xmlns:ds="http://schemas.openxmlformats.org/officeDocument/2006/customXml" ds:itemID="{73BF2825-E051-40FC-9498-E5B9471D4237}">
   <ds:schemaRefs>
     <ds:schemaRef ds:uri="http://schemas.openxmlformats.org/officeDocument/2006/bibliography"/>
   </ds:schemaRefs>

</xml_diff>